<commit_message>
added comment in evaluation document
</commit_message>
<xml_diff>
--- a/Evaluation - Lab 4.docx
+++ b/Evaluation - Lab 4.docx
@@ -1,25 +1,24 @@
 
 <file path=word/document.xml><?xml version="1.0" encoding="utf-8"?>
-<w:document xmlns:mc="http://schemas.openxmlformats.org/markup-compatibility/2006" xmlns:o="urn:schemas-microsoft-com:office:office" xmlns:r="http://schemas.openxmlformats.org/officeDocument/2006/relationships" xmlns:m="http://schemas.openxmlformats.org/officeDocument/2006/math" xmlns:v="urn:schemas-microsoft-com:vml" xmlns:wp="http://schemas.openxmlformats.org/drawingml/2006/wordprocessingDrawing" xmlns:w10="urn:schemas-microsoft-com:office:word" xmlns:w="http://schemas.openxmlformats.org/wordprocessingml/2006/main" xmlns:wne="http://schemas.microsoft.com/office/word/2006/wordml" xmlns:sl="http://schemas.openxmlformats.org/schemaLibrary/2006/main" xmlns:a="http://schemas.openxmlformats.org/drawingml/2006/main" xmlns:pic="http://schemas.openxmlformats.org/drawingml/2006/picture" xmlns:c="http://schemas.openxmlformats.org/drawingml/2006/chart" xmlns:lc="http://schemas.openxmlformats.org/drawingml/2006/lockedCanvas" xmlns:dgm="http://schemas.openxmlformats.org/drawingml/2006/diagram" xmlns:wps="http://schemas.microsoft.com/office/word/2010/wordprocessingShape" xmlns:wpg="http://schemas.microsoft.com/office/word/2010/wordprocessingGroup" xmlns:w14="http://schemas.microsoft.com/office/word/2010/wordml" xmlns:w15="http://schemas.microsoft.com/office/word/2012/wordml">
+<w:document xmlns:wpc="http://schemas.microsoft.com/office/word/2010/wordprocessingCanvas" xmlns:cx="http://schemas.microsoft.com/office/drawing/2014/chartex" xmlns:cx1="http://schemas.microsoft.com/office/drawing/2015/9/8/chartex" xmlns:cx2="http://schemas.microsoft.com/office/drawing/2015/10/21/chartex" xmlns:cx3="http://schemas.microsoft.com/office/drawing/2016/5/9/chartex" xmlns:cx4="http://schemas.microsoft.com/office/drawing/2016/5/10/chartex" xmlns:cx5="http://schemas.microsoft.com/office/drawing/2016/5/11/chartex" xmlns:cx6="http://schemas.microsoft.com/office/drawing/2016/5/12/chartex" xmlns:cx7="http://schemas.microsoft.com/office/drawing/2016/5/13/chartex" xmlns:cx8="http://schemas.microsoft.com/office/drawing/2016/5/14/chartex" xmlns:mc="http://schemas.openxmlformats.org/markup-compatibility/2006" xmlns:aink="http://schemas.microsoft.com/office/drawing/2016/ink" xmlns:am3d="http://schemas.microsoft.com/office/drawing/2017/model3d" xmlns:o="urn:schemas-microsoft-com:office:office" xmlns:r="http://schemas.openxmlformats.org/officeDocument/2006/relationships" xmlns:m="http://schemas.openxmlformats.org/officeDocument/2006/math" xmlns:v="urn:schemas-microsoft-com:vml" xmlns:wp14="http://schemas.microsoft.com/office/word/2010/wordprocessingDrawing" xmlns:wp="http://schemas.openxmlformats.org/drawingml/2006/wordprocessingDrawing" xmlns:w10="urn:schemas-microsoft-com:office:word" xmlns:w="http://schemas.openxmlformats.org/wordprocessingml/2006/main" xmlns:w14="http://schemas.microsoft.com/office/word/2010/wordml" xmlns:w15="http://schemas.microsoft.com/office/word/2012/wordml" xmlns:w16cex="http://schemas.microsoft.com/office/word/2018/wordml/cex" xmlns:w16cid="http://schemas.microsoft.com/office/word/2016/wordml/cid" xmlns:w16="http://schemas.microsoft.com/office/word/2018/wordml" xmlns:w16se="http://schemas.microsoft.com/office/word/2015/wordml/symex" xmlns:wpg="http://schemas.microsoft.com/office/word/2010/wordprocessingGroup" xmlns:wpi="http://schemas.microsoft.com/office/word/2010/wordprocessingInk" xmlns:wne="http://schemas.microsoft.com/office/word/2006/wordml" xmlns:wps="http://schemas.microsoft.com/office/word/2010/wordprocessingShape" mc:Ignorable="w14 w15 w16se w16cid w16 w16cex wp14">
   <w:body>
     <w:p>
       <w:pPr>
         <w:spacing w:line="480" w:lineRule="auto"/>
         <w:jc w:val="center"/>
         <w:rPr>
-          <w:rFonts w:ascii="Times New Roman" w:cs="Times New Roman" w:eastAsia="Times New Roman" w:hAnsi="Times New Roman"/>
+          <w:rFonts w:ascii="Times New Roman" w:eastAsia="Times New Roman" w:hAnsi="Times New Roman" w:cs="Times New Roman"/>
           <w:sz w:val="24"/>
           <w:szCs w:val="24"/>
         </w:rPr>
       </w:pPr>
       <w:r>
         <w:rPr>
-          <w:rFonts w:ascii="Times New Roman" w:cs="Times New Roman" w:eastAsia="Times New Roman" w:hAnsi="Times New Roman"/>
-          <w:sz w:val="24"/>
-          <w:szCs w:val="24"/>
-          <w:rtl w:val="0"/>
-        </w:rPr>
-        <w:t xml:space="preserve">Interactive Game Development - Lab 4</w:t>
+          <w:rFonts w:ascii="Times New Roman" w:eastAsia="Times New Roman" w:hAnsi="Times New Roman" w:cs="Times New Roman"/>
+          <w:sz w:val="24"/>
+          <w:szCs w:val="24"/>
+        </w:rPr>
+        <w:t>Interactive Game Development - Lab 4</w:t>
       </w:r>
     </w:p>
     <w:p>
@@ -27,19 +26,28 @@
         <w:spacing w:line="480" w:lineRule="auto"/>
         <w:jc w:val="center"/>
         <w:rPr>
-          <w:rFonts w:ascii="Times New Roman" w:cs="Times New Roman" w:eastAsia="Times New Roman" w:hAnsi="Times New Roman"/>
+          <w:rFonts w:ascii="Times New Roman" w:eastAsia="Times New Roman" w:hAnsi="Times New Roman" w:cs="Times New Roman"/>
           <w:sz w:val="24"/>
           <w:szCs w:val="24"/>
         </w:rPr>
       </w:pPr>
-      <w:r>
-        <w:rPr>
-          <w:rFonts w:ascii="Times New Roman" w:cs="Times New Roman" w:eastAsia="Times New Roman" w:hAnsi="Times New Roman"/>
-          <w:sz w:val="24"/>
-          <w:szCs w:val="24"/>
-          <w:rtl w:val="0"/>
-        </w:rPr>
-        <w:t xml:space="preserve">Higgerson, Nsabimana, Paton, Thompson</w:t>
+      <w:proofErr w:type="spellStart"/>
+      <w:r>
+        <w:rPr>
+          <w:rFonts w:ascii="Times New Roman" w:eastAsia="Times New Roman" w:hAnsi="Times New Roman" w:cs="Times New Roman"/>
+          <w:sz w:val="24"/>
+          <w:szCs w:val="24"/>
+        </w:rPr>
+        <w:t>Higgerson</w:t>
+      </w:r>
+      <w:proofErr w:type="spellEnd"/>
+      <w:r>
+        <w:rPr>
+          <w:rFonts w:ascii="Times New Roman" w:eastAsia="Times New Roman" w:hAnsi="Times New Roman" w:cs="Times New Roman"/>
+          <w:sz w:val="24"/>
+          <w:szCs w:val="24"/>
+        </w:rPr>
+        <w:t>, Nsabimana, Paton, Thompson</w:t>
       </w:r>
     </w:p>
     <w:p>
@@ -47,350 +55,637 @@
         <w:spacing w:line="480" w:lineRule="auto"/>
         <w:jc w:val="center"/>
         <w:rPr>
-          <w:rFonts w:ascii="Times New Roman" w:cs="Times New Roman" w:eastAsia="Times New Roman" w:hAnsi="Times New Roman"/>
+          <w:rFonts w:ascii="Times New Roman" w:eastAsia="Times New Roman" w:hAnsi="Times New Roman" w:cs="Times New Roman"/>
           <w:sz w:val="24"/>
           <w:szCs w:val="24"/>
         </w:rPr>
       </w:pPr>
-      <w:r>
-        <w:rPr>
-          <w:rtl w:val="0"/>
-        </w:rPr>
-      </w:r>
     </w:p>
     <w:p>
       <w:pPr>
         <w:spacing w:line="480" w:lineRule="auto"/>
         <w:rPr>
-          <w:rFonts w:ascii="Times New Roman" w:cs="Times New Roman" w:eastAsia="Times New Roman" w:hAnsi="Times New Roman"/>
-          <w:b w:val="1"/>
+          <w:rFonts w:ascii="Times New Roman" w:eastAsia="Times New Roman" w:hAnsi="Times New Roman" w:cs="Times New Roman"/>
+          <w:b/>
           <w:sz w:val="24"/>
           <w:szCs w:val="24"/>
         </w:rPr>
       </w:pPr>
       <w:r>
         <w:rPr>
-          <w:rFonts w:ascii="Times New Roman" w:cs="Times New Roman" w:eastAsia="Times New Roman" w:hAnsi="Times New Roman"/>
-          <w:b w:val="1"/>
-          <w:sz w:val="24"/>
-          <w:szCs w:val="24"/>
-          <w:rtl w:val="0"/>
-        </w:rPr>
-        <w:t xml:space="preserve">Intent, Narrative, and Mechanics</w:t>
+          <w:rFonts w:ascii="Times New Roman" w:eastAsia="Times New Roman" w:hAnsi="Times New Roman" w:cs="Times New Roman"/>
+          <w:b/>
+          <w:sz w:val="24"/>
+          <w:szCs w:val="24"/>
+        </w:rPr>
+        <w:t>Intent, Narrative, and Mechanics</w:t>
       </w:r>
     </w:p>
     <w:p>
       <w:pPr>
         <w:spacing w:line="480" w:lineRule="auto"/>
         <w:rPr>
-          <w:rFonts w:ascii="Times New Roman" w:cs="Times New Roman" w:eastAsia="Times New Roman" w:hAnsi="Times New Roman"/>
-          <w:b w:val="1"/>
+          <w:rFonts w:ascii="Times New Roman" w:eastAsia="Times New Roman" w:hAnsi="Times New Roman" w:cs="Times New Roman"/>
+          <w:b/>
           <w:sz w:val="24"/>
           <w:szCs w:val="24"/>
         </w:rPr>
       </w:pPr>
       <w:r>
         <w:rPr>
-          <w:rFonts w:ascii="Times New Roman" w:cs="Times New Roman" w:eastAsia="Times New Roman" w:hAnsi="Times New Roman"/>
-          <w:sz w:val="24"/>
-          <w:szCs w:val="24"/>
-          <w:rtl w:val="0"/>
-        </w:rPr>
-        <w:t xml:space="preserve">The basic premise of the game is this: The player is a knight who is traversing a spider-infested dungeon in search of treasure. In order to complete the game, the player must make it through all 3 levels without touching any of the spiders. If they make it to the end, then the treasure is theirs. The mechanics of the game are simple keyboard controls for movement and some AI enemies that automatically pursue the player.</w:t>
-      </w:r>
-      <w:r>
-        <w:rPr>
-          <w:rFonts w:ascii="Times New Roman" w:cs="Times New Roman" w:eastAsia="Times New Roman" w:hAnsi="Times New Roman"/>
-          <w:b w:val="1"/>
-          <w:sz w:val="24"/>
-          <w:szCs w:val="24"/>
-          <w:rtl w:val="0"/>
-        </w:rPr>
-        <w:br w:type="textWrapping"/>
-        <w:br w:type="textWrapping"/>
-        <w:t xml:space="preserve">Aesthetics</w:t>
-      </w:r>
+          <w:rFonts w:ascii="Times New Roman" w:eastAsia="Times New Roman" w:hAnsi="Times New Roman" w:cs="Times New Roman"/>
+          <w:sz w:val="24"/>
+          <w:szCs w:val="24"/>
+        </w:rPr>
+        <w:t xml:space="preserve">The basic premise of the game is this: The player is a knight who is traversing a spider-infested dungeon in search of treasure. </w:t>
+      </w:r>
+      <w:proofErr w:type="gramStart"/>
+      <w:r>
+        <w:rPr>
+          <w:rFonts w:ascii="Times New Roman" w:eastAsia="Times New Roman" w:hAnsi="Times New Roman" w:cs="Times New Roman"/>
+          <w:sz w:val="24"/>
+          <w:szCs w:val="24"/>
+        </w:rPr>
+        <w:t>In order to</w:t>
+      </w:r>
+      <w:proofErr w:type="gramEnd"/>
+      <w:r>
+        <w:rPr>
+          <w:rFonts w:ascii="Times New Roman" w:eastAsia="Times New Roman" w:hAnsi="Times New Roman" w:cs="Times New Roman"/>
+          <w:sz w:val="24"/>
+          <w:szCs w:val="24"/>
+        </w:rPr>
+        <w:t xml:space="preserve"> complete the game, the player must make it through all 3 levels without touching any of the spiders. If they make i</w:t>
+      </w:r>
+      <w:r>
+        <w:rPr>
+          <w:rFonts w:ascii="Times New Roman" w:eastAsia="Times New Roman" w:hAnsi="Times New Roman" w:cs="Times New Roman"/>
+          <w:sz w:val="24"/>
+          <w:szCs w:val="24"/>
+        </w:rPr>
+        <w:t>t to the end, then the treasure is theirs. The mechanics of the game are simple keyboard controls for movement and some AI enemies that automatically pursue the player.</w:t>
+      </w:r>
+      <w:r>
+        <w:rPr>
+          <w:rFonts w:ascii="Times New Roman" w:eastAsia="Times New Roman" w:hAnsi="Times New Roman" w:cs="Times New Roman"/>
+          <w:b/>
+          <w:sz w:val="24"/>
+          <w:szCs w:val="24"/>
+        </w:rPr>
+        <w:br/>
+      </w:r>
+      <w:r>
+        <w:rPr>
+          <w:rFonts w:ascii="Times New Roman" w:eastAsia="Times New Roman" w:hAnsi="Times New Roman" w:cs="Times New Roman"/>
+          <w:b/>
+          <w:sz w:val="24"/>
+          <w:szCs w:val="24"/>
+        </w:rPr>
+        <w:br/>
+      </w:r>
+      <w:proofErr w:type="gramStart"/>
+      <w:r>
+        <w:rPr>
+          <w:rFonts w:ascii="Times New Roman" w:eastAsia="Times New Roman" w:hAnsi="Times New Roman" w:cs="Times New Roman"/>
+          <w:b/>
+          <w:sz w:val="24"/>
+          <w:szCs w:val="24"/>
+        </w:rPr>
+        <w:t>Aesthetics</w:t>
+      </w:r>
+      <w:proofErr w:type="gramEnd"/>
     </w:p>
     <w:p>
       <w:pPr>
         <w:spacing w:line="480" w:lineRule="auto"/>
         <w:rPr>
-          <w:rFonts w:ascii="Times New Roman" w:cs="Times New Roman" w:eastAsia="Times New Roman" w:hAnsi="Times New Roman"/>
-          <w:b w:val="1"/>
+          <w:rFonts w:ascii="Times New Roman" w:eastAsia="Times New Roman" w:hAnsi="Times New Roman" w:cs="Times New Roman"/>
+          <w:b/>
           <w:sz w:val="24"/>
           <w:szCs w:val="24"/>
         </w:rPr>
       </w:pPr>
       <w:r>
         <w:rPr>
-          <w:rFonts w:ascii="Times New Roman" w:cs="Times New Roman" w:eastAsia="Times New Roman" w:hAnsi="Times New Roman"/>
-          <w:sz w:val="24"/>
-          <w:szCs w:val="24"/>
-          <w:rtl w:val="0"/>
-        </w:rPr>
-        <w:t xml:space="preserve">The aesthetics of the game come entirely from online assets which are listed in the “Attributions” script in our repository. The creators of these assets are Kevin MacLeod, Buch (no last name given), and Ahmet Avci. The cool colors of the background combined with the spider and player sprite makes for a very dungeon-crawler-esque feel, which was what we were going for.</w:t>
-      </w:r>
-      <w:r>
-        <w:rPr>
-          <w:rFonts w:ascii="Times New Roman" w:cs="Times New Roman" w:eastAsia="Times New Roman" w:hAnsi="Times New Roman"/>
-          <w:b w:val="1"/>
-          <w:sz w:val="24"/>
-          <w:szCs w:val="24"/>
-          <w:rtl w:val="0"/>
-        </w:rPr>
-        <w:br w:type="textWrapping"/>
-        <w:br w:type="textWrapping"/>
-        <w:t xml:space="preserve">Joys and Struggles</w:t>
-      </w:r>
+          <w:rFonts w:ascii="Times New Roman" w:eastAsia="Times New Roman" w:hAnsi="Times New Roman" w:cs="Times New Roman"/>
+          <w:sz w:val="24"/>
+          <w:szCs w:val="24"/>
+        </w:rPr>
+        <w:t>The aesthetics of the game come entirely from online assets which are liste</w:t>
+      </w:r>
+      <w:r>
+        <w:rPr>
+          <w:rFonts w:ascii="Times New Roman" w:eastAsia="Times New Roman" w:hAnsi="Times New Roman" w:cs="Times New Roman"/>
+          <w:sz w:val="24"/>
+          <w:szCs w:val="24"/>
+        </w:rPr>
+        <w:t xml:space="preserve">d in the “Attributions” script in our repository. The creators of these assets are Kevin MacLeod, Buch (no last name given), and Ahmet </w:t>
+      </w:r>
+      <w:proofErr w:type="spellStart"/>
+      <w:r>
+        <w:rPr>
+          <w:rFonts w:ascii="Times New Roman" w:eastAsia="Times New Roman" w:hAnsi="Times New Roman" w:cs="Times New Roman"/>
+          <w:sz w:val="24"/>
+          <w:szCs w:val="24"/>
+        </w:rPr>
+        <w:t>Avci</w:t>
+      </w:r>
+      <w:proofErr w:type="spellEnd"/>
+      <w:r>
+        <w:rPr>
+          <w:rFonts w:ascii="Times New Roman" w:eastAsia="Times New Roman" w:hAnsi="Times New Roman" w:cs="Times New Roman"/>
+          <w:sz w:val="24"/>
+          <w:szCs w:val="24"/>
+        </w:rPr>
+        <w:t>. The cool colors of the background combined with the spider and player sprite makes for a very dungeon-crawler-</w:t>
+      </w:r>
+      <w:proofErr w:type="spellStart"/>
+      <w:r>
+        <w:rPr>
+          <w:rFonts w:ascii="Times New Roman" w:eastAsia="Times New Roman" w:hAnsi="Times New Roman" w:cs="Times New Roman"/>
+          <w:sz w:val="24"/>
+          <w:szCs w:val="24"/>
+        </w:rPr>
+        <w:t>esque</w:t>
+      </w:r>
+      <w:proofErr w:type="spellEnd"/>
+      <w:r>
+        <w:rPr>
+          <w:rFonts w:ascii="Times New Roman" w:eastAsia="Times New Roman" w:hAnsi="Times New Roman" w:cs="Times New Roman"/>
+          <w:sz w:val="24"/>
+          <w:szCs w:val="24"/>
+        </w:rPr>
+        <w:t xml:space="preserve"> feel, which was what we were going for.</w:t>
+      </w:r>
+      <w:r>
+        <w:rPr>
+          <w:rFonts w:ascii="Times New Roman" w:eastAsia="Times New Roman" w:hAnsi="Times New Roman" w:cs="Times New Roman"/>
+          <w:b/>
+          <w:sz w:val="24"/>
+          <w:szCs w:val="24"/>
+        </w:rPr>
+        <w:br/>
+      </w:r>
+      <w:r>
+        <w:rPr>
+          <w:rFonts w:ascii="Times New Roman" w:eastAsia="Times New Roman" w:hAnsi="Times New Roman" w:cs="Times New Roman"/>
+          <w:b/>
+          <w:sz w:val="24"/>
+          <w:szCs w:val="24"/>
+        </w:rPr>
+        <w:br/>
+        <w:t xml:space="preserve">Joys and </w:t>
+      </w:r>
+      <w:proofErr w:type="gramStart"/>
+      <w:r>
+        <w:rPr>
+          <w:rFonts w:ascii="Times New Roman" w:eastAsia="Times New Roman" w:hAnsi="Times New Roman" w:cs="Times New Roman"/>
+          <w:b/>
+          <w:sz w:val="24"/>
+          <w:szCs w:val="24"/>
+        </w:rPr>
+        <w:t>Struggles</w:t>
+      </w:r>
+      <w:proofErr w:type="gramEnd"/>
     </w:p>
     <w:p>
       <w:pPr>
         <w:spacing w:line="480" w:lineRule="auto"/>
         <w:rPr>
-          <w:rFonts w:ascii="Times New Roman" w:cs="Times New Roman" w:eastAsia="Times New Roman" w:hAnsi="Times New Roman"/>
-          <w:b w:val="1"/>
+          <w:rFonts w:ascii="Times New Roman" w:eastAsia="Times New Roman" w:hAnsi="Times New Roman" w:cs="Times New Roman"/>
+          <w:b/>
           <w:sz w:val="24"/>
           <w:szCs w:val="24"/>
         </w:rPr>
       </w:pPr>
-      <w:r>
-        <w:rPr>
-          <w:rtl w:val="0"/>
-        </w:rPr>
-      </w:r>
     </w:p>
     <w:p>
       <w:pPr>
         <w:spacing w:line="480" w:lineRule="auto"/>
         <w:rPr>
-          <w:rFonts w:ascii="Times New Roman" w:cs="Times New Roman" w:eastAsia="Times New Roman" w:hAnsi="Times New Roman"/>
+          <w:rFonts w:ascii="Times New Roman" w:eastAsia="Times New Roman" w:hAnsi="Times New Roman" w:cs="Times New Roman"/>
           <w:sz w:val="24"/>
           <w:szCs w:val="24"/>
         </w:rPr>
       </w:pPr>
       <w:r>
         <w:rPr>
-          <w:rFonts w:ascii="Times New Roman" w:cs="Times New Roman" w:eastAsia="Times New Roman" w:hAnsi="Times New Roman"/>
-          <w:b w:val="1"/>
-          <w:sz w:val="24"/>
-          <w:szCs w:val="24"/>
-          <w:rtl w:val="0"/>
-        </w:rPr>
-        <w:t xml:space="preserve">Paxton</w:t>
-      </w:r>
-      <w:r>
-        <w:rPr>
-          <w:rFonts w:ascii="Times New Roman" w:cs="Times New Roman" w:eastAsia="Times New Roman" w:hAnsi="Times New Roman"/>
-          <w:sz w:val="24"/>
-          <w:szCs w:val="24"/>
-          <w:rtl w:val="0"/>
-        </w:rPr>
-        <w:t xml:space="preserve"> - My most notable joy in my case was constructing the different levels and playing around with the tileset. Being able to build new levels so quickly and efficiently was a breath of fresh air after I had spent a good amount of time struggling with Github. The biggest struggle for me was undoubtedly my wifi. Due to slow connection, there were several occasions where I tried to push my contributions only to get an error where my connection had timed out. As of typing this, I still have not been able to completely prevent this issue, it has just been off and on with whether or not it occurs and I’m still not certain what triggers it. Update: Innocent and I were able to solve the issue.</w:t>
+          <w:rFonts w:ascii="Times New Roman" w:eastAsia="Times New Roman" w:hAnsi="Times New Roman" w:cs="Times New Roman"/>
+          <w:b/>
+          <w:sz w:val="24"/>
+          <w:szCs w:val="24"/>
+        </w:rPr>
+        <w:t>Paxton</w:t>
+      </w:r>
+      <w:r>
+        <w:rPr>
+          <w:rFonts w:ascii="Times New Roman" w:eastAsia="Times New Roman" w:hAnsi="Times New Roman" w:cs="Times New Roman"/>
+          <w:sz w:val="24"/>
+          <w:szCs w:val="24"/>
+        </w:rPr>
+        <w:t xml:space="preserve"> - My most notable joy in my case was constructing the different levels and playing around with the </w:t>
+      </w:r>
+      <w:proofErr w:type="spellStart"/>
+      <w:r>
+        <w:rPr>
+          <w:rFonts w:ascii="Times New Roman" w:eastAsia="Times New Roman" w:hAnsi="Times New Roman" w:cs="Times New Roman"/>
+          <w:sz w:val="24"/>
+          <w:szCs w:val="24"/>
+        </w:rPr>
+        <w:t>tileset</w:t>
+      </w:r>
+      <w:proofErr w:type="spellEnd"/>
+      <w:r>
+        <w:rPr>
+          <w:rFonts w:ascii="Times New Roman" w:eastAsia="Times New Roman" w:hAnsi="Times New Roman" w:cs="Times New Roman"/>
+          <w:sz w:val="24"/>
+          <w:szCs w:val="24"/>
+        </w:rPr>
+        <w:t>. Being able to build new levels so quickly and efficiently was a breath of fresh</w:t>
+      </w:r>
+      <w:r>
+        <w:rPr>
+          <w:rFonts w:ascii="Times New Roman" w:eastAsia="Times New Roman" w:hAnsi="Times New Roman" w:cs="Times New Roman"/>
+          <w:sz w:val="24"/>
+          <w:szCs w:val="24"/>
+        </w:rPr>
+        <w:t xml:space="preserve"> air after I had spent a good amount of time struggling with </w:t>
+      </w:r>
+      <w:proofErr w:type="spellStart"/>
+      <w:r>
+        <w:rPr>
+          <w:rFonts w:ascii="Times New Roman" w:eastAsia="Times New Roman" w:hAnsi="Times New Roman" w:cs="Times New Roman"/>
+          <w:sz w:val="24"/>
+          <w:szCs w:val="24"/>
+        </w:rPr>
+        <w:t>Github</w:t>
+      </w:r>
+      <w:proofErr w:type="spellEnd"/>
+      <w:r>
+        <w:rPr>
+          <w:rFonts w:ascii="Times New Roman" w:eastAsia="Times New Roman" w:hAnsi="Times New Roman" w:cs="Times New Roman"/>
+          <w:sz w:val="24"/>
+          <w:szCs w:val="24"/>
+        </w:rPr>
+        <w:t xml:space="preserve">. The biggest struggle for me was undoubtedly my </w:t>
+      </w:r>
+      <w:proofErr w:type="spellStart"/>
+      <w:r>
+        <w:rPr>
+          <w:rFonts w:ascii="Times New Roman" w:eastAsia="Times New Roman" w:hAnsi="Times New Roman" w:cs="Times New Roman"/>
+          <w:sz w:val="24"/>
+          <w:szCs w:val="24"/>
+        </w:rPr>
+        <w:t>wifi</w:t>
+      </w:r>
+      <w:proofErr w:type="spellEnd"/>
+      <w:r>
+        <w:rPr>
+          <w:rFonts w:ascii="Times New Roman" w:eastAsia="Times New Roman" w:hAnsi="Times New Roman" w:cs="Times New Roman"/>
+          <w:sz w:val="24"/>
+          <w:szCs w:val="24"/>
+        </w:rPr>
+        <w:t>. Due to slow connection, there were several occasions where I tried to push my contributions only to get an error where my connection h</w:t>
+      </w:r>
+      <w:r>
+        <w:rPr>
+          <w:rFonts w:ascii="Times New Roman" w:eastAsia="Times New Roman" w:hAnsi="Times New Roman" w:cs="Times New Roman"/>
+          <w:sz w:val="24"/>
+          <w:szCs w:val="24"/>
+        </w:rPr>
+        <w:t xml:space="preserve">ad timed out. As of typing </w:t>
+      </w:r>
+      <w:r>
+        <w:rPr>
+          <w:rFonts w:ascii="Times New Roman" w:eastAsia="Times New Roman" w:hAnsi="Times New Roman" w:cs="Times New Roman"/>
+          <w:sz w:val="24"/>
+          <w:szCs w:val="24"/>
+        </w:rPr>
+        <w:lastRenderedPageBreak/>
+        <w:t xml:space="preserve">this, I still have not been able to completely prevent this issue, it has just been off and on with </w:t>
+      </w:r>
+      <w:proofErr w:type="gramStart"/>
+      <w:r>
+        <w:rPr>
+          <w:rFonts w:ascii="Times New Roman" w:eastAsia="Times New Roman" w:hAnsi="Times New Roman" w:cs="Times New Roman"/>
+          <w:sz w:val="24"/>
+          <w:szCs w:val="24"/>
+        </w:rPr>
+        <w:t>whether or not</w:t>
+      </w:r>
+      <w:proofErr w:type="gramEnd"/>
+      <w:r>
+        <w:rPr>
+          <w:rFonts w:ascii="Times New Roman" w:eastAsia="Times New Roman" w:hAnsi="Times New Roman" w:cs="Times New Roman"/>
+          <w:sz w:val="24"/>
+          <w:szCs w:val="24"/>
+        </w:rPr>
+        <w:t xml:space="preserve"> it occurs and I’m still not certain what triggers it. Update: Innocent and I were able to solve the issue.</w:t>
       </w:r>
     </w:p>
     <w:p>
       <w:pPr>
         <w:spacing w:line="480" w:lineRule="auto"/>
         <w:rPr>
-          <w:rFonts w:ascii="Times New Roman" w:cs="Times New Roman" w:eastAsia="Times New Roman" w:hAnsi="Times New Roman"/>
+          <w:rFonts w:ascii="Times New Roman" w:eastAsia="Times New Roman" w:hAnsi="Times New Roman" w:cs="Times New Roman"/>
           <w:sz w:val="24"/>
           <w:szCs w:val="24"/>
         </w:rPr>
       </w:pPr>
       <w:r>
         <w:rPr>
-          <w:rFonts w:ascii="Times New Roman" w:cs="Times New Roman" w:eastAsia="Times New Roman" w:hAnsi="Times New Roman"/>
-          <w:b w:val="1"/>
-          <w:sz w:val="24"/>
-          <w:szCs w:val="24"/>
-          <w:rtl w:val="0"/>
-        </w:rPr>
-        <w:t xml:space="preserve">Spencer - </w:t>
-      </w:r>
-      <w:r>
-        <w:rPr>
-          <w:rFonts w:ascii="Times New Roman" w:cs="Times New Roman" w:eastAsia="Times New Roman" w:hAnsi="Times New Roman"/>
-          <w:sz w:val="24"/>
-          <w:szCs w:val="24"/>
-          <w:rtl w:val="0"/>
-        </w:rPr>
-        <w:t xml:space="preserve">My biggest joy was the entire process of making the Health bar.  Learning how to do something so universal to games made me more confident for my future games.  The biggest struggle, however, was scene transitions.  For the longest while, I could not figure out why I was getting errors when trying to navigate from the start menu to other scenes.</w:t>
-      </w:r>
-      <w:r>
-        <w:rPr>
-          <w:rFonts w:ascii="Times New Roman" w:cs="Times New Roman" w:eastAsia="Times New Roman" w:hAnsi="Times New Roman"/>
-          <w:b w:val="1"/>
-          <w:sz w:val="24"/>
-          <w:szCs w:val="24"/>
-          <w:rtl w:val="0"/>
-        </w:rPr>
-        <w:br w:type="textWrapping"/>
-        <w:br w:type="textWrapping"/>
-        <w:t xml:space="preserve">Contributions - </w:t>
-      </w:r>
-      <w:r>
-        <w:rPr>
-          <w:rtl w:val="0"/>
-        </w:rPr>
+          <w:rFonts w:ascii="Times New Roman" w:eastAsia="Times New Roman" w:hAnsi="Times New Roman" w:cs="Times New Roman"/>
+          <w:b/>
+          <w:sz w:val="24"/>
+          <w:szCs w:val="24"/>
+        </w:rPr>
+        <w:t>Spencer</w:t>
+      </w:r>
+      <w:r>
+        <w:rPr>
+          <w:rFonts w:ascii="Times New Roman" w:eastAsia="Times New Roman" w:hAnsi="Times New Roman" w:cs="Times New Roman"/>
+          <w:b/>
+          <w:sz w:val="24"/>
+          <w:szCs w:val="24"/>
+        </w:rPr>
+        <w:t xml:space="preserve"> - </w:t>
+      </w:r>
+      <w:r>
+        <w:rPr>
+          <w:rFonts w:ascii="Times New Roman" w:eastAsia="Times New Roman" w:hAnsi="Times New Roman" w:cs="Times New Roman"/>
+          <w:sz w:val="24"/>
+          <w:szCs w:val="24"/>
+        </w:rPr>
+        <w:t>My biggest joy was the entire process of making the Health bar.  Learning how to do something so universal to games made me more confident for my future games.  The biggest struggle, however, was scene transitions.  For the longest while, I could not fi</w:t>
+      </w:r>
+      <w:r>
+        <w:rPr>
+          <w:rFonts w:ascii="Times New Roman" w:eastAsia="Times New Roman" w:hAnsi="Times New Roman" w:cs="Times New Roman"/>
+          <w:sz w:val="24"/>
+          <w:szCs w:val="24"/>
+        </w:rPr>
+        <w:t>gure out why I was getting errors when trying to navigate from the start menu to other scenes.</w:t>
       </w:r>
     </w:p>
     <w:p>
       <w:pPr>
         <w:spacing w:line="480" w:lineRule="auto"/>
         <w:rPr>
-          <w:rFonts w:ascii="Times New Roman" w:cs="Times New Roman" w:eastAsia="Times New Roman" w:hAnsi="Times New Roman"/>
+          <w:rFonts w:ascii="Times New Roman" w:eastAsia="Times New Roman" w:hAnsi="Times New Roman" w:cs="Times New Roman"/>
           <w:sz w:val="24"/>
           <w:szCs w:val="24"/>
         </w:rPr>
       </w:pPr>
-      <w:r>
-        <w:rPr>
-          <w:rFonts w:ascii="Times New Roman" w:cs="Times New Roman" w:eastAsia="Times New Roman" w:hAnsi="Times New Roman"/>
-          <w:b w:val="1"/>
-          <w:sz w:val="24"/>
-          <w:szCs w:val="24"/>
-          <w:rtl w:val="0"/>
-        </w:rPr>
-        <w:t xml:space="preserve">Spencer - </w:t>
-      </w:r>
-      <w:r>
-        <w:rPr>
-          <w:rFonts w:ascii="Times New Roman" w:cs="Times New Roman" w:eastAsia="Times New Roman" w:hAnsi="Times New Roman"/>
-          <w:sz w:val="24"/>
-          <w:szCs w:val="24"/>
-          <w:rtl w:val="0"/>
-        </w:rPr>
-        <w:t xml:space="preserve">UI and menu design, scripting related to UI, choosing music</w:t>
-      </w:r>
     </w:p>
     <w:p>
       <w:pPr>
         <w:spacing w:line="480" w:lineRule="auto"/>
         <w:rPr>
-          <w:rFonts w:ascii="Times New Roman" w:cs="Times New Roman" w:eastAsia="Times New Roman" w:hAnsi="Times New Roman"/>
+          <w:rFonts w:ascii="Times New Roman" w:eastAsia="Times New Roman" w:hAnsi="Times New Roman" w:cs="Times New Roman"/>
           <w:sz w:val="24"/>
           <w:szCs w:val="24"/>
         </w:rPr>
       </w:pPr>
       <w:r>
         <w:rPr>
-          <w:rFonts w:ascii="Times New Roman" w:cs="Times New Roman" w:eastAsia="Times New Roman" w:hAnsi="Times New Roman"/>
-          <w:b w:val="1"/>
-          <w:sz w:val="24"/>
-          <w:szCs w:val="24"/>
-          <w:rtl w:val="0"/>
-        </w:rPr>
-        <w:t xml:space="preserve">Innocent</w:t>
-      </w:r>
-      <w:r>
-        <w:rPr>
-          <w:rFonts w:ascii="Times New Roman" w:cs="Times New Roman" w:eastAsia="Times New Roman" w:hAnsi="Times New Roman"/>
-          <w:sz w:val="24"/>
-          <w:szCs w:val="24"/>
-          <w:rtl w:val="0"/>
-        </w:rPr>
-        <w:t xml:space="preserve"> </w:t>
-      </w:r>
-      <w:r>
-        <w:rPr>
-          <w:rFonts w:ascii="Times New Roman" w:cs="Times New Roman" w:eastAsia="Times New Roman" w:hAnsi="Times New Roman"/>
-          <w:b w:val="1"/>
-          <w:sz w:val="24"/>
-          <w:szCs w:val="24"/>
-          <w:rtl w:val="0"/>
-        </w:rPr>
-        <w:t xml:space="preserve">- </w:t>
-      </w:r>
-      <w:r>
-        <w:rPr>
-          <w:rFonts w:ascii="Times New Roman" w:cs="Times New Roman" w:eastAsia="Times New Roman" w:hAnsi="Times New Roman"/>
-          <w:sz w:val="24"/>
-          <w:szCs w:val="24"/>
-          <w:rtl w:val="0"/>
-        </w:rPr>
-        <w:t xml:space="preserve">AI code, debugging</w:t>
+          <w:rFonts w:ascii="Times New Roman" w:eastAsia="Times New Roman" w:hAnsi="Times New Roman" w:cs="Times New Roman"/>
+          <w:b/>
+          <w:bCs/>
+          <w:sz w:val="24"/>
+          <w:szCs w:val="24"/>
+        </w:rPr>
+        <w:t xml:space="preserve">Innocent </w:t>
+      </w:r>
+      <w:r>
+        <w:rPr>
+          <w:rFonts w:ascii="Times New Roman" w:eastAsia="Times New Roman" w:hAnsi="Times New Roman" w:cs="Times New Roman"/>
+          <w:sz w:val="24"/>
+          <w:szCs w:val="24"/>
+        </w:rPr>
+        <w:t xml:space="preserve">– My biggest struggle was the time I spent with Paxton trying to fix bugs in the project. For instance, the feature of the camera following the player. We had this feature working before, but for some reasons it stopped working. I could not trace the source of the error. The coolest experience was adding follow steering behavior and seeing it working in the project. </w:t>
+      </w:r>
+      <w:r>
+        <w:rPr>
+          <w:rFonts w:ascii="Times New Roman" w:eastAsia="Times New Roman" w:hAnsi="Times New Roman" w:cs="Times New Roman"/>
+          <w:b/>
+          <w:sz w:val="24"/>
+          <w:szCs w:val="24"/>
+        </w:rPr>
+        <w:br/>
+      </w:r>
+      <w:r>
+        <w:rPr>
+          <w:rFonts w:ascii="Times New Roman" w:eastAsia="Times New Roman" w:hAnsi="Times New Roman" w:cs="Times New Roman"/>
+          <w:b/>
+          <w:sz w:val="24"/>
+          <w:szCs w:val="24"/>
+        </w:rPr>
+        <w:br/>
+        <w:t xml:space="preserve">Contributions - </w:t>
       </w:r>
     </w:p>
     <w:p>
       <w:pPr>
         <w:spacing w:line="480" w:lineRule="auto"/>
         <w:rPr>
-          <w:rFonts w:ascii="Times New Roman" w:cs="Times New Roman" w:eastAsia="Times New Roman" w:hAnsi="Times New Roman"/>
+          <w:rFonts w:ascii="Times New Roman" w:eastAsia="Times New Roman" w:hAnsi="Times New Roman" w:cs="Times New Roman"/>
           <w:sz w:val="24"/>
           <w:szCs w:val="24"/>
         </w:rPr>
       </w:pPr>
       <w:r>
         <w:rPr>
-          <w:rFonts w:ascii="Times New Roman" w:cs="Times New Roman" w:eastAsia="Times New Roman" w:hAnsi="Times New Roman"/>
-          <w:b w:val="1"/>
-          <w:sz w:val="24"/>
-          <w:szCs w:val="24"/>
-          <w:rtl w:val="0"/>
-        </w:rPr>
-        <w:t xml:space="preserve">Paxton </w:t>
-      </w:r>
-      <w:r>
-        <w:rPr>
-          <w:rFonts w:ascii="Times New Roman" w:cs="Times New Roman" w:eastAsia="Times New Roman" w:hAnsi="Times New Roman"/>
-          <w:sz w:val="24"/>
-          <w:szCs w:val="24"/>
-          <w:rtl w:val="0"/>
-        </w:rPr>
-        <w:t xml:space="preserve"> - Level design, sprite animations, tilemap and sprite choices</w:t>
-      </w:r>
+          <w:rFonts w:ascii="Times New Roman" w:eastAsia="Times New Roman" w:hAnsi="Times New Roman" w:cs="Times New Roman"/>
+          <w:b/>
+          <w:sz w:val="24"/>
+          <w:szCs w:val="24"/>
+        </w:rPr>
+        <w:t xml:space="preserve">Spencer - </w:t>
+      </w:r>
+      <w:r>
+        <w:rPr>
+          <w:rFonts w:ascii="Times New Roman" w:eastAsia="Times New Roman" w:hAnsi="Times New Roman" w:cs="Times New Roman"/>
+          <w:sz w:val="24"/>
+          <w:szCs w:val="24"/>
+        </w:rPr>
+        <w:t xml:space="preserve">UI and menu design, scripting related to UI, choosing </w:t>
+      </w:r>
+      <w:proofErr w:type="gramStart"/>
+      <w:r>
+        <w:rPr>
+          <w:rFonts w:ascii="Times New Roman" w:eastAsia="Times New Roman" w:hAnsi="Times New Roman" w:cs="Times New Roman"/>
+          <w:sz w:val="24"/>
+          <w:szCs w:val="24"/>
+        </w:rPr>
+        <w:t>music</w:t>
+      </w:r>
+      <w:proofErr w:type="gramEnd"/>
     </w:p>
     <w:p>
       <w:pPr>
         <w:spacing w:line="480" w:lineRule="auto"/>
         <w:rPr>
-          <w:rFonts w:ascii="Times New Roman" w:cs="Times New Roman" w:eastAsia="Times New Roman" w:hAnsi="Times New Roman"/>
+          <w:rFonts w:ascii="Times New Roman" w:eastAsia="Times New Roman" w:hAnsi="Times New Roman" w:cs="Times New Roman"/>
           <w:sz w:val="24"/>
           <w:szCs w:val="24"/>
         </w:rPr>
       </w:pPr>
       <w:r>
         <w:rPr>
-          <w:rFonts w:ascii="Times New Roman" w:cs="Times New Roman" w:eastAsia="Times New Roman" w:hAnsi="Times New Roman"/>
-          <w:b w:val="1"/>
-          <w:sz w:val="24"/>
-          <w:szCs w:val="24"/>
-          <w:rtl w:val="0"/>
+          <w:rFonts w:ascii="Times New Roman" w:eastAsia="Times New Roman" w:hAnsi="Times New Roman" w:cs="Times New Roman"/>
+          <w:b/>
+          <w:sz w:val="24"/>
+          <w:szCs w:val="24"/>
+        </w:rPr>
+        <w:t>Innocent</w:t>
+      </w:r>
+      <w:r>
+        <w:rPr>
+          <w:rFonts w:ascii="Times New Roman" w:eastAsia="Times New Roman" w:hAnsi="Times New Roman" w:cs="Times New Roman"/>
+          <w:sz w:val="24"/>
+          <w:szCs w:val="24"/>
+        </w:rPr>
+        <w:t xml:space="preserve"> </w:t>
+      </w:r>
+      <w:r>
+        <w:rPr>
+          <w:rFonts w:ascii="Times New Roman" w:eastAsia="Times New Roman" w:hAnsi="Times New Roman" w:cs="Times New Roman"/>
+          <w:b/>
+          <w:sz w:val="24"/>
+          <w:szCs w:val="24"/>
+        </w:rPr>
+        <w:t xml:space="preserve">- </w:t>
+      </w:r>
+      <w:r>
+        <w:rPr>
+          <w:rFonts w:ascii="Times New Roman" w:eastAsia="Times New Roman" w:hAnsi="Times New Roman" w:cs="Times New Roman"/>
+          <w:sz w:val="24"/>
+          <w:szCs w:val="24"/>
+        </w:rPr>
+        <w:t xml:space="preserve">AI code, </w:t>
+      </w:r>
+      <w:proofErr w:type="gramStart"/>
+      <w:r>
+        <w:rPr>
+          <w:rFonts w:ascii="Times New Roman" w:eastAsia="Times New Roman" w:hAnsi="Times New Roman" w:cs="Times New Roman"/>
+          <w:sz w:val="24"/>
+          <w:szCs w:val="24"/>
+        </w:rPr>
+        <w:t>debugging</w:t>
+      </w:r>
+      <w:proofErr w:type="gramEnd"/>
+    </w:p>
+    <w:p>
+      <w:pPr>
+        <w:spacing w:line="480" w:lineRule="auto"/>
+        <w:rPr>
+          <w:rFonts w:ascii="Times New Roman" w:eastAsia="Times New Roman" w:hAnsi="Times New Roman" w:cs="Times New Roman"/>
+          <w:sz w:val="24"/>
+          <w:szCs w:val="24"/>
+        </w:rPr>
+      </w:pPr>
+      <w:proofErr w:type="gramStart"/>
+      <w:r>
+        <w:rPr>
+          <w:rFonts w:ascii="Times New Roman" w:eastAsia="Times New Roman" w:hAnsi="Times New Roman" w:cs="Times New Roman"/>
+          <w:b/>
+          <w:sz w:val="24"/>
+          <w:szCs w:val="24"/>
+        </w:rPr>
+        <w:t xml:space="preserve">Paxton </w:t>
+      </w:r>
+      <w:r>
+        <w:rPr>
+          <w:rFonts w:ascii="Times New Roman" w:eastAsia="Times New Roman" w:hAnsi="Times New Roman" w:cs="Times New Roman"/>
+          <w:sz w:val="24"/>
+          <w:szCs w:val="24"/>
+        </w:rPr>
+        <w:t xml:space="preserve"> -</w:t>
+      </w:r>
+      <w:proofErr w:type="gramEnd"/>
+      <w:r>
+        <w:rPr>
+          <w:rFonts w:ascii="Times New Roman" w:eastAsia="Times New Roman" w:hAnsi="Times New Roman" w:cs="Times New Roman"/>
+          <w:sz w:val="24"/>
+          <w:szCs w:val="24"/>
+        </w:rPr>
+        <w:t xml:space="preserve"> Level design, sprite animations, </w:t>
+      </w:r>
+      <w:proofErr w:type="spellStart"/>
+      <w:r>
+        <w:rPr>
+          <w:rFonts w:ascii="Times New Roman" w:eastAsia="Times New Roman" w:hAnsi="Times New Roman" w:cs="Times New Roman"/>
+          <w:sz w:val="24"/>
+          <w:szCs w:val="24"/>
+        </w:rPr>
+        <w:t>tilemap</w:t>
+      </w:r>
+      <w:proofErr w:type="spellEnd"/>
+      <w:r>
+        <w:rPr>
+          <w:rFonts w:ascii="Times New Roman" w:eastAsia="Times New Roman" w:hAnsi="Times New Roman" w:cs="Times New Roman"/>
+          <w:sz w:val="24"/>
+          <w:szCs w:val="24"/>
+        </w:rPr>
+        <w:t xml:space="preserve"> and sprite choices</w:t>
+      </w:r>
+    </w:p>
+    <w:p>
+      <w:pPr>
+        <w:spacing w:line="480" w:lineRule="auto"/>
+        <w:rPr>
+          <w:rFonts w:ascii="Times New Roman" w:eastAsia="Times New Roman" w:hAnsi="Times New Roman" w:cs="Times New Roman"/>
+          <w:sz w:val="24"/>
+          <w:szCs w:val="24"/>
+        </w:rPr>
+      </w:pPr>
+      <w:proofErr w:type="gramStart"/>
+      <w:r>
+        <w:rPr>
+          <w:rFonts w:ascii="Times New Roman" w:eastAsia="Times New Roman" w:hAnsi="Times New Roman" w:cs="Times New Roman"/>
+          <w:b/>
+          <w:sz w:val="24"/>
+          <w:szCs w:val="24"/>
         </w:rPr>
         <w:t xml:space="preserve">Mars </w:t>
       </w:r>
       <w:r>
         <w:rPr>
-          <w:rFonts w:ascii="Times New Roman" w:cs="Times New Roman" w:eastAsia="Times New Roman" w:hAnsi="Times New Roman"/>
-          <w:sz w:val="24"/>
-          <w:szCs w:val="24"/>
-          <w:rtl w:val="0"/>
-        </w:rPr>
-        <w:t xml:space="preserve"> - Sprite recoloring</w:t>
+          <w:rFonts w:ascii="Times New Roman" w:eastAsia="Times New Roman" w:hAnsi="Times New Roman" w:cs="Times New Roman"/>
+          <w:sz w:val="24"/>
+          <w:szCs w:val="24"/>
+        </w:rPr>
+        <w:t xml:space="preserve"> -</w:t>
+      </w:r>
+      <w:proofErr w:type="gramEnd"/>
+      <w:r>
+        <w:rPr>
+          <w:rFonts w:ascii="Times New Roman" w:eastAsia="Times New Roman" w:hAnsi="Times New Roman" w:cs="Times New Roman"/>
+          <w:sz w:val="24"/>
+          <w:szCs w:val="24"/>
+        </w:rPr>
+        <w:t xml:space="preserve"> Sprite recoloring</w:t>
       </w:r>
     </w:p>
     <w:sectPr>
-      <w:pgSz w:h="15840" w:w="12240" w:orient="portrait"/>
-      <w:pgMar w:bottom="1440" w:top="1440" w:left="1440" w:right="1440" w:header="720" w:footer="720"/>
+      <w:pgSz w:w="12240" w:h="15840"/>
+      <w:pgMar w:top="1440" w:right="1440" w:bottom="1440" w:left="1440" w:header="720" w:footer="720" w:gutter="0"/>
       <w:pgNumType w:start="1"/>
+      <w:cols w:space="720"/>
     </w:sectPr>
   </w:body>
 </w:document>
 </file>
 
-<file path=word/numbering.xml><?xml version="1.0" encoding="utf-8"?>
-<w:numbering xmlns:mc="http://schemas.openxmlformats.org/markup-compatibility/2006" xmlns:o="urn:schemas-microsoft-com:office:office" xmlns:r="http://schemas.openxmlformats.org/officeDocument/2006/relationships" xmlns:m="http://schemas.openxmlformats.org/officeDocument/2006/math" xmlns:v="urn:schemas-microsoft-com:vml" xmlns:wp="http://schemas.openxmlformats.org/drawingml/2006/wordprocessingDrawing" xmlns:w10="urn:schemas-microsoft-com:office:word" xmlns:w="http://schemas.openxmlformats.org/wordprocessingml/2006/main" xmlns:wne="http://schemas.microsoft.com/office/word/2006/wordml" xmlns:sl="http://schemas.openxmlformats.org/schemaLibrary/2006/main" xmlns:a="http://schemas.openxmlformats.org/drawingml/2006/main" xmlns:pic="http://schemas.openxmlformats.org/drawingml/2006/picture" xmlns:c="http://schemas.openxmlformats.org/drawingml/2006/chart" xmlns:lc="http://schemas.openxmlformats.org/drawingml/2006/lockedCanvas" xmlns:dgm="http://schemas.openxmlformats.org/drawingml/2006/diagram" xmlns:wps="http://schemas.microsoft.com/office/word/2010/wordprocessingShape" xmlns:wpg="http://schemas.microsoft.com/office/word/2010/wordprocessingGroup" xmlns:w14="http://schemas.microsoft.com/office/word/2010/wordml" xmlns:w15="http://schemas.microsoft.com/office/word/2012/wordml"/>
-</file>
-
 <file path=word/styles.xml><?xml version="1.0" encoding="utf-8"?>
-<w:styles xmlns:mc="http://schemas.openxmlformats.org/markup-compatibility/2006" xmlns:o="urn:schemas-microsoft-com:office:office" xmlns:r="http://schemas.openxmlformats.org/officeDocument/2006/relationships" xmlns:m="http://schemas.openxmlformats.org/officeDocument/2006/math" xmlns:v="urn:schemas-microsoft-com:vml" xmlns:wp="http://schemas.openxmlformats.org/drawingml/2006/wordprocessingDrawing" xmlns:w10="urn:schemas-microsoft-com:office:word" xmlns:w="http://schemas.openxmlformats.org/wordprocessingml/2006/main" xmlns:wne="http://schemas.microsoft.com/office/word/2006/wordml" xmlns:sl="http://schemas.openxmlformats.org/schemaLibrary/2006/main" xmlns:a="http://schemas.openxmlformats.org/drawingml/2006/main" xmlns:pic="http://schemas.openxmlformats.org/drawingml/2006/picture" xmlns:c="http://schemas.openxmlformats.org/drawingml/2006/chart" xmlns:lc="http://schemas.openxmlformats.org/drawingml/2006/lockedCanvas" xmlns:dgm="http://schemas.openxmlformats.org/drawingml/2006/diagram" xmlns:wps="http://schemas.microsoft.com/office/word/2010/wordprocessingShape" xmlns:wpg="http://schemas.microsoft.com/office/word/2010/wordprocessingGroup" xmlns:w14="http://schemas.microsoft.com/office/word/2010/wordml" xmlns:w15="http://schemas.microsoft.com/office/word/2012/wordml">
+<w:styles xmlns:mc="http://schemas.openxmlformats.org/markup-compatibility/2006" xmlns:r="http://schemas.openxmlformats.org/officeDocument/2006/relationships" xmlns:w="http://schemas.openxmlformats.org/wordprocessingml/2006/main" xmlns:w14="http://schemas.microsoft.com/office/word/2010/wordml" xmlns:w15="http://schemas.microsoft.com/office/word/2012/wordml" xmlns:w16cex="http://schemas.microsoft.com/office/word/2018/wordml/cex" xmlns:w16cid="http://schemas.microsoft.com/office/word/2016/wordml/cid" xmlns:w16="http://schemas.microsoft.com/office/word/2018/wordml" xmlns:w16se="http://schemas.microsoft.com/office/word/2015/wordml/symex" mc:Ignorable="w14 w15 w16se w16cid w16 w16cex">
   <w:docDefaults>
     <w:rPrDefault>
       <w:rPr>
-        <w:rFonts w:ascii="Arial" w:cs="Arial" w:eastAsia="Arial" w:hAnsi="Arial"/>
+        <w:rFonts w:ascii="Arial" w:eastAsia="Arial" w:hAnsi="Arial" w:cs="Arial"/>
         <w:sz w:val="22"/>
         <w:szCs w:val="22"/>
-        <w:lang w:val="en"/>
+        <w:lang w:val="en" w:eastAsia="en-US" w:bidi="ar-SA"/>
       </w:rPr>
     </w:rPrDefault>
     <w:pPrDefault>
@@ -399,20 +694,399 @@
       </w:pPr>
     </w:pPrDefault>
   </w:docDefaults>
-  <w:style w:type="paragraph" w:styleId="Normal" w:default="1">
-    <w:name w:val="normal"/>
-  </w:style>
-  <w:style w:type="table" w:styleId="TableNormal" w:default="1">
-    <w:name w:val="Table Normal"/>
+  <w:latentStyles w:defLockedState="0" w:defUIPriority="99" w:defSemiHidden="0" w:defUnhideWhenUsed="0" w:defQFormat="0" w:count="376">
+    <w:lsdException w:name="Normal" w:uiPriority="0" w:qFormat="1"/>
+    <w:lsdException w:name="heading 1" w:uiPriority="9" w:qFormat="1"/>
+    <w:lsdException w:name="heading 2" w:semiHidden="1" w:uiPriority="9" w:unhideWhenUsed="1" w:qFormat="1"/>
+    <w:lsdException w:name="heading 3" w:semiHidden="1" w:uiPriority="9" w:unhideWhenUsed="1" w:qFormat="1"/>
+    <w:lsdException w:name="heading 4" w:semiHidden="1" w:uiPriority="9" w:unhideWhenUsed="1" w:qFormat="1"/>
+    <w:lsdException w:name="heading 5" w:semiHidden="1" w:uiPriority="9" w:unhideWhenUsed="1" w:qFormat="1"/>
+    <w:lsdException w:name="heading 6" w:semiHidden="1" w:uiPriority="9" w:unhideWhenUsed="1" w:qFormat="1"/>
+    <w:lsdException w:name="heading 7" w:semiHidden="1" w:uiPriority="9" w:unhideWhenUsed="1" w:qFormat="1"/>
+    <w:lsdException w:name="heading 8" w:semiHidden="1" w:uiPriority="9" w:unhideWhenUsed="1" w:qFormat="1"/>
+    <w:lsdException w:name="heading 9" w:semiHidden="1" w:uiPriority="9" w:unhideWhenUsed="1" w:qFormat="1"/>
+    <w:lsdException w:name="index 1" w:semiHidden="1" w:unhideWhenUsed="1"/>
+    <w:lsdException w:name="index 2" w:semiHidden="1" w:unhideWhenUsed="1"/>
+    <w:lsdException w:name="index 3" w:semiHidden="1" w:unhideWhenUsed="1"/>
+    <w:lsdException w:name="index 4" w:semiHidden="1" w:unhideWhenUsed="1"/>
+    <w:lsdException w:name="index 5" w:semiHidden="1" w:unhideWhenUsed="1"/>
+    <w:lsdException w:name="index 6" w:semiHidden="1" w:unhideWhenUsed="1"/>
+    <w:lsdException w:name="index 7" w:semiHidden="1" w:unhideWhenUsed="1"/>
+    <w:lsdException w:name="index 8" w:semiHidden="1" w:unhideWhenUsed="1"/>
+    <w:lsdException w:name="index 9" w:semiHidden="1" w:unhideWhenUsed="1"/>
+    <w:lsdException w:name="toc 1" w:semiHidden="1" w:uiPriority="39" w:unhideWhenUsed="1"/>
+    <w:lsdException w:name="toc 2" w:semiHidden="1" w:uiPriority="39" w:unhideWhenUsed="1"/>
+    <w:lsdException w:name="toc 3" w:semiHidden="1" w:uiPriority="39" w:unhideWhenUsed="1"/>
+    <w:lsdException w:name="toc 4" w:semiHidden="1" w:uiPriority="39" w:unhideWhenUsed="1"/>
+    <w:lsdException w:name="toc 5" w:semiHidden="1" w:uiPriority="39" w:unhideWhenUsed="1"/>
+    <w:lsdException w:name="toc 6" w:semiHidden="1" w:uiPriority="39" w:unhideWhenUsed="1"/>
+    <w:lsdException w:name="toc 7" w:semiHidden="1" w:uiPriority="39" w:unhideWhenUsed="1"/>
+    <w:lsdException w:name="toc 8" w:semiHidden="1" w:uiPriority="39" w:unhideWhenUsed="1"/>
+    <w:lsdException w:name="toc 9" w:semiHidden="1" w:uiPriority="39" w:unhideWhenUsed="1"/>
+    <w:lsdException w:name="Normal Indent" w:semiHidden="1" w:unhideWhenUsed="1"/>
+    <w:lsdException w:name="footnote text" w:semiHidden="1" w:unhideWhenUsed="1"/>
+    <w:lsdException w:name="annotation text" w:semiHidden="1" w:unhideWhenUsed="1"/>
+    <w:lsdException w:name="header" w:semiHidden="1" w:unhideWhenUsed="1"/>
+    <w:lsdException w:name="footer" w:semiHidden="1" w:unhideWhenUsed="1"/>
+    <w:lsdException w:name="index heading" w:semiHidden="1" w:unhideWhenUsed="1"/>
+    <w:lsdException w:name="caption" w:semiHidden="1" w:uiPriority="35" w:unhideWhenUsed="1" w:qFormat="1"/>
+    <w:lsdException w:name="table of figures" w:semiHidden="1" w:unhideWhenUsed="1"/>
+    <w:lsdException w:name="envelope address" w:semiHidden="1" w:unhideWhenUsed="1"/>
+    <w:lsdException w:name="envelope return" w:semiHidden="1" w:unhideWhenUsed="1"/>
+    <w:lsdException w:name="footnote reference" w:semiHidden="1" w:unhideWhenUsed="1"/>
+    <w:lsdException w:name="annotation reference" w:semiHidden="1" w:unhideWhenUsed="1"/>
+    <w:lsdException w:name="line number" w:semiHidden="1" w:unhideWhenUsed="1"/>
+    <w:lsdException w:name="page number" w:semiHidden="1" w:unhideWhenUsed="1"/>
+    <w:lsdException w:name="endnote reference" w:semiHidden="1" w:unhideWhenUsed="1"/>
+    <w:lsdException w:name="endnote text" w:semiHidden="1" w:unhideWhenUsed="1"/>
+    <w:lsdException w:name="table of authorities" w:semiHidden="1" w:unhideWhenUsed="1"/>
+    <w:lsdException w:name="macro" w:semiHidden="1" w:unhideWhenUsed="1"/>
+    <w:lsdException w:name="toa heading" w:semiHidden="1" w:unhideWhenUsed="1"/>
+    <w:lsdException w:name="List" w:semiHidden="1" w:unhideWhenUsed="1"/>
+    <w:lsdException w:name="List Bullet" w:semiHidden="1" w:unhideWhenUsed="1"/>
+    <w:lsdException w:name="List Number" w:semiHidden="1" w:unhideWhenUsed="1"/>
+    <w:lsdException w:name="List 2" w:semiHidden="1" w:unhideWhenUsed="1"/>
+    <w:lsdException w:name="List 3" w:semiHidden="1" w:unhideWhenUsed="1"/>
+    <w:lsdException w:name="List 4" w:semiHidden="1" w:unhideWhenUsed="1"/>
+    <w:lsdException w:name="List 5" w:semiHidden="1" w:unhideWhenUsed="1"/>
+    <w:lsdException w:name="List Bullet 2" w:semiHidden="1" w:unhideWhenUsed="1"/>
+    <w:lsdException w:name="List Bullet 3" w:semiHidden="1" w:unhideWhenUsed="1"/>
+    <w:lsdException w:name="List Bullet 4" w:semiHidden="1" w:unhideWhenUsed="1"/>
+    <w:lsdException w:name="List Bullet 5" w:semiHidden="1" w:unhideWhenUsed="1"/>
+    <w:lsdException w:name="List Number 2" w:semiHidden="1" w:unhideWhenUsed="1"/>
+    <w:lsdException w:name="List Number 3" w:semiHidden="1" w:unhideWhenUsed="1"/>
+    <w:lsdException w:name="List Number 4" w:semiHidden="1" w:unhideWhenUsed="1"/>
+    <w:lsdException w:name="List Number 5" w:semiHidden="1" w:unhideWhenUsed="1"/>
+    <w:lsdException w:name="Title" w:uiPriority="10" w:qFormat="1"/>
+    <w:lsdException w:name="Closing" w:semiHidden="1" w:unhideWhenUsed="1"/>
+    <w:lsdException w:name="Signature" w:semiHidden="1" w:unhideWhenUsed="1"/>
+    <w:lsdException w:name="Default Paragraph Font" w:semiHidden="1" w:uiPriority="1" w:unhideWhenUsed="1"/>
+    <w:lsdException w:name="Body Text" w:semiHidden="1" w:unhideWhenUsed="1"/>
+    <w:lsdException w:name="Body Text Indent" w:semiHidden="1" w:unhideWhenUsed="1"/>
+    <w:lsdException w:name="List Continue" w:semiHidden="1" w:unhideWhenUsed="1"/>
+    <w:lsdException w:name="List Continue 2" w:semiHidden="1" w:unhideWhenUsed="1"/>
+    <w:lsdException w:name="List Continue 3" w:semiHidden="1" w:unhideWhenUsed="1"/>
+    <w:lsdException w:name="List Continue 4" w:semiHidden="1" w:unhideWhenUsed="1"/>
+    <w:lsdException w:name="List Continue 5" w:semiHidden="1" w:unhideWhenUsed="1"/>
+    <w:lsdException w:name="Message Header" w:semiHidden="1" w:unhideWhenUsed="1"/>
+    <w:lsdException w:name="Subtitle" w:uiPriority="11" w:qFormat="1"/>
+    <w:lsdException w:name="Salutation" w:semiHidden="1" w:unhideWhenUsed="1"/>
+    <w:lsdException w:name="Date" w:semiHidden="1" w:unhideWhenUsed="1"/>
+    <w:lsdException w:name="Body Text First Indent" w:semiHidden="1" w:unhideWhenUsed="1"/>
+    <w:lsdException w:name="Body Text First Indent 2" w:semiHidden="1" w:unhideWhenUsed="1"/>
+    <w:lsdException w:name="Note Heading" w:semiHidden="1" w:unhideWhenUsed="1"/>
+    <w:lsdException w:name="Body Text 2" w:semiHidden="1" w:unhideWhenUsed="1"/>
+    <w:lsdException w:name="Body Text 3" w:semiHidden="1" w:unhideWhenUsed="1"/>
+    <w:lsdException w:name="Body Text Indent 2" w:semiHidden="1" w:unhideWhenUsed="1"/>
+    <w:lsdException w:name="Body Text Indent 3" w:semiHidden="1" w:unhideWhenUsed="1"/>
+    <w:lsdException w:name="Block Text" w:semiHidden="1" w:unhideWhenUsed="1"/>
+    <w:lsdException w:name="Hyperlink" w:semiHidden="1" w:unhideWhenUsed="1"/>
+    <w:lsdException w:name="FollowedHyperlink" w:semiHidden="1" w:unhideWhenUsed="1"/>
+    <w:lsdException w:name="Strong" w:uiPriority="22" w:qFormat="1"/>
+    <w:lsdException w:name="Emphasis" w:uiPriority="20" w:qFormat="1"/>
+    <w:lsdException w:name="Document Map" w:semiHidden="1" w:unhideWhenUsed="1"/>
+    <w:lsdException w:name="Plain Text" w:semiHidden="1" w:unhideWhenUsed="1"/>
+    <w:lsdException w:name="E-mail Signature" w:semiHidden="1" w:unhideWhenUsed="1"/>
+    <w:lsdException w:name="HTML Top of Form" w:semiHidden="1" w:unhideWhenUsed="1"/>
+    <w:lsdException w:name="HTML Bottom of Form" w:semiHidden="1" w:unhideWhenUsed="1"/>
+    <w:lsdException w:name="Normal (Web)" w:semiHidden="1" w:unhideWhenUsed="1"/>
+    <w:lsdException w:name="HTML Acronym" w:semiHidden="1" w:unhideWhenUsed="1"/>
+    <w:lsdException w:name="HTML Address" w:semiHidden="1" w:unhideWhenUsed="1"/>
+    <w:lsdException w:name="HTML Cite" w:semiHidden="1" w:unhideWhenUsed="1"/>
+    <w:lsdException w:name="HTML Code" w:semiHidden="1" w:unhideWhenUsed="1"/>
+    <w:lsdException w:name="HTML Definition" w:semiHidden="1" w:unhideWhenUsed="1"/>
+    <w:lsdException w:name="HTML Keyboard" w:semiHidden="1" w:unhideWhenUsed="1"/>
+    <w:lsdException w:name="HTML Preformatted" w:semiHidden="1" w:unhideWhenUsed="1"/>
+    <w:lsdException w:name="HTML Sample" w:semiHidden="1" w:unhideWhenUsed="1"/>
+    <w:lsdException w:name="HTML Typewriter" w:semiHidden="1" w:unhideWhenUsed="1"/>
+    <w:lsdException w:name="HTML Variable" w:semiHidden="1" w:unhideWhenUsed="1"/>
+    <w:lsdException w:name="Normal Table" w:semiHidden="1" w:unhideWhenUsed="1"/>
+    <w:lsdException w:name="annotation subject" w:semiHidden="1" w:unhideWhenUsed="1"/>
+    <w:lsdException w:name="No List" w:semiHidden="1" w:unhideWhenUsed="1"/>
+    <w:lsdException w:name="Outline List 1" w:semiHidden="1" w:unhideWhenUsed="1"/>
+    <w:lsdException w:name="Outline List 2" w:semiHidden="1" w:unhideWhenUsed="1"/>
+    <w:lsdException w:name="Outline List 3" w:semiHidden="1" w:unhideWhenUsed="1"/>
+    <w:lsdException w:name="Table Simple 1" w:semiHidden="1" w:unhideWhenUsed="1"/>
+    <w:lsdException w:name="Table Simple 2" w:semiHidden="1" w:unhideWhenUsed="1"/>
+    <w:lsdException w:name="Table Simple 3" w:semiHidden="1" w:unhideWhenUsed="1"/>
+    <w:lsdException w:name="Table Classic 1" w:semiHidden="1" w:unhideWhenUsed="1"/>
+    <w:lsdException w:name="Table Classic 2" w:semiHidden="1" w:unhideWhenUsed="1"/>
+    <w:lsdException w:name="Table Classic 3" w:semiHidden="1" w:unhideWhenUsed="1"/>
+    <w:lsdException w:name="Table Classic 4" w:semiHidden="1" w:unhideWhenUsed="1"/>
+    <w:lsdException w:name="Table Colorful 1" w:semiHidden="1" w:unhideWhenUsed="1"/>
+    <w:lsdException w:name="Table Colorful 2" w:semiHidden="1" w:unhideWhenUsed="1"/>
+    <w:lsdException w:name="Table Colorful 3" w:semiHidden="1" w:unhideWhenUsed="1"/>
+    <w:lsdException w:name="Table Columns 1" w:semiHidden="1" w:unhideWhenUsed="1"/>
+    <w:lsdException w:name="Table Columns 2" w:semiHidden="1" w:unhideWhenUsed="1"/>
+    <w:lsdException w:name="Table Columns 3" w:semiHidden="1" w:unhideWhenUsed="1"/>
+    <w:lsdException w:name="Table Columns 4" w:semiHidden="1" w:unhideWhenUsed="1"/>
+    <w:lsdException w:name="Table Columns 5" w:semiHidden="1" w:unhideWhenUsed="1"/>
+    <w:lsdException w:name="Table Grid 1" w:semiHidden="1" w:unhideWhenUsed="1"/>
+    <w:lsdException w:name="Table Grid 2" w:semiHidden="1" w:unhideWhenUsed="1"/>
+    <w:lsdException w:name="Table Grid 3" w:semiHidden="1" w:unhideWhenUsed="1"/>
+    <w:lsdException w:name="Table Grid 4" w:semiHidden="1" w:unhideWhenUsed="1"/>
+    <w:lsdException w:name="Table Grid 5" w:semiHidden="1" w:unhideWhenUsed="1"/>
+    <w:lsdException w:name="Table Grid 6" w:semiHidden="1" w:unhideWhenUsed="1"/>
+    <w:lsdException w:name="Table Grid 7" w:semiHidden="1" w:unhideWhenUsed="1"/>
+    <w:lsdException w:name="Table Grid 8" w:semiHidden="1" w:unhideWhenUsed="1"/>
+    <w:lsdException w:name="Table List 1" w:semiHidden="1" w:unhideWhenUsed="1"/>
+    <w:lsdException w:name="Table List 2" w:semiHidden="1" w:unhideWhenUsed="1"/>
+    <w:lsdException w:name="Table List 3" w:semiHidden="1" w:unhideWhenUsed="1"/>
+    <w:lsdException w:name="Table List 4" w:semiHidden="1" w:unhideWhenUsed="1"/>
+    <w:lsdException w:name="Table List 5" w:semiHidden="1" w:unhideWhenUsed="1"/>
+    <w:lsdException w:name="Table List 6" w:semiHidden="1" w:unhideWhenUsed="1"/>
+    <w:lsdException w:name="Table List 7" w:semiHidden="1" w:unhideWhenUsed="1"/>
+    <w:lsdException w:name="Table List 8" w:semiHidden="1" w:unhideWhenUsed="1"/>
+    <w:lsdException w:name="Table 3D effects 1" w:semiHidden="1" w:unhideWhenUsed="1"/>
+    <w:lsdException w:name="Table 3D effects 2" w:semiHidden="1" w:unhideWhenUsed="1"/>
+    <w:lsdException w:name="Table 3D effects 3" w:semiHidden="1" w:unhideWhenUsed="1"/>
+    <w:lsdException w:name="Table Contemporary" w:semiHidden="1" w:unhideWhenUsed="1"/>
+    <w:lsdException w:name="Table Elegant" w:semiHidden="1" w:unhideWhenUsed="1"/>
+    <w:lsdException w:name="Table Professional" w:semiHidden="1" w:unhideWhenUsed="1"/>
+    <w:lsdException w:name="Table Subtle 1" w:semiHidden="1" w:unhideWhenUsed="1"/>
+    <w:lsdException w:name="Table Subtle 2" w:semiHidden="1" w:unhideWhenUsed="1"/>
+    <w:lsdException w:name="Table Web 1" w:semiHidden="1" w:unhideWhenUsed="1"/>
+    <w:lsdException w:name="Table Web 2" w:semiHidden="1" w:unhideWhenUsed="1"/>
+    <w:lsdException w:name="Table Web 3" w:semiHidden="1" w:unhideWhenUsed="1"/>
+    <w:lsdException w:name="Balloon Text" w:semiHidden="1" w:unhideWhenUsed="1"/>
+    <w:lsdException w:name="Table Grid" w:uiPriority="39"/>
+    <w:lsdException w:name="Table Theme" w:semiHidden="1" w:unhideWhenUsed="1"/>
+    <w:lsdException w:name="Placeholder Text" w:semiHidden="1"/>
+    <w:lsdException w:name="No Spacing" w:uiPriority="1" w:qFormat="1"/>
+    <w:lsdException w:name="Light Shading" w:uiPriority="60"/>
+    <w:lsdException w:name="Light List" w:uiPriority="61"/>
+    <w:lsdException w:name="Light Grid" w:uiPriority="62"/>
+    <w:lsdException w:name="Medium Shading 1" w:uiPriority="63"/>
+    <w:lsdException w:name="Medium Shading 2" w:uiPriority="64"/>
+    <w:lsdException w:name="Medium List 1" w:uiPriority="65"/>
+    <w:lsdException w:name="Medium List 2" w:uiPriority="66"/>
+    <w:lsdException w:name="Medium Grid 1" w:uiPriority="67"/>
+    <w:lsdException w:name="Medium Grid 2" w:uiPriority="68"/>
+    <w:lsdException w:name="Medium Grid 3" w:uiPriority="69"/>
+    <w:lsdException w:name="Dark List" w:uiPriority="70"/>
+    <w:lsdException w:name="Colorful Shading" w:uiPriority="71"/>
+    <w:lsdException w:name="Colorful List" w:uiPriority="72"/>
+    <w:lsdException w:name="Colorful Grid" w:uiPriority="73"/>
+    <w:lsdException w:name="Light Shading Accent 1" w:uiPriority="60"/>
+    <w:lsdException w:name="Light List Accent 1" w:uiPriority="61"/>
+    <w:lsdException w:name="Light Grid Accent 1" w:uiPriority="62"/>
+    <w:lsdException w:name="Medium Shading 1 Accent 1" w:uiPriority="63"/>
+    <w:lsdException w:name="Medium Shading 2 Accent 1" w:uiPriority="64"/>
+    <w:lsdException w:name="Medium List 1 Accent 1" w:uiPriority="65"/>
+    <w:lsdException w:name="Revision" w:semiHidden="1"/>
+    <w:lsdException w:name="List Paragraph" w:uiPriority="34" w:qFormat="1"/>
+    <w:lsdException w:name="Quote" w:uiPriority="29" w:qFormat="1"/>
+    <w:lsdException w:name="Intense Quote" w:uiPriority="30" w:qFormat="1"/>
+    <w:lsdException w:name="Medium List 2 Accent 1" w:uiPriority="66"/>
+    <w:lsdException w:name="Medium Grid 1 Accent 1" w:uiPriority="67"/>
+    <w:lsdException w:name="Medium Grid 2 Accent 1" w:uiPriority="68"/>
+    <w:lsdException w:name="Medium Grid 3 Accent 1" w:uiPriority="69"/>
+    <w:lsdException w:name="Dark List Accent 1" w:uiPriority="70"/>
+    <w:lsdException w:name="Colorful Shading Accent 1" w:uiPriority="71"/>
+    <w:lsdException w:name="Colorful List Accent 1" w:uiPriority="72"/>
+    <w:lsdException w:name="Colorful Grid Accent 1" w:uiPriority="73"/>
+    <w:lsdException w:name="Light Shading Accent 2" w:uiPriority="60"/>
+    <w:lsdException w:name="Light List Accent 2" w:uiPriority="61"/>
+    <w:lsdException w:name="Light Grid Accent 2" w:uiPriority="62"/>
+    <w:lsdException w:name="Medium Shading 1 Accent 2" w:uiPriority="63"/>
+    <w:lsdException w:name="Medium Shading 2 Accent 2" w:uiPriority="64"/>
+    <w:lsdException w:name="Medium List 1 Accent 2" w:uiPriority="65"/>
+    <w:lsdException w:name="Medium List 2 Accent 2" w:uiPriority="66"/>
+    <w:lsdException w:name="Medium Grid 1 Accent 2" w:uiPriority="67"/>
+    <w:lsdException w:name="Medium Grid 2 Accent 2" w:uiPriority="68"/>
+    <w:lsdException w:name="Medium Grid 3 Accent 2" w:uiPriority="69"/>
+    <w:lsdException w:name="Dark List Accent 2" w:uiPriority="70"/>
+    <w:lsdException w:name="Colorful Shading Accent 2" w:uiPriority="71"/>
+    <w:lsdException w:name="Colorful List Accent 2" w:uiPriority="72"/>
+    <w:lsdException w:name="Colorful Grid Accent 2" w:uiPriority="73"/>
+    <w:lsdException w:name="Light Shading Accent 3" w:uiPriority="60"/>
+    <w:lsdException w:name="Light List Accent 3" w:uiPriority="61"/>
+    <w:lsdException w:name="Light Grid Accent 3" w:uiPriority="62"/>
+    <w:lsdException w:name="Medium Shading 1 Accent 3" w:uiPriority="63"/>
+    <w:lsdException w:name="Medium Shading 2 Accent 3" w:uiPriority="64"/>
+    <w:lsdException w:name="Medium List 1 Accent 3" w:uiPriority="65"/>
+    <w:lsdException w:name="Medium List 2 Accent 3" w:uiPriority="66"/>
+    <w:lsdException w:name="Medium Grid 1 Accent 3" w:uiPriority="67"/>
+    <w:lsdException w:name="Medium Grid 2 Accent 3" w:uiPriority="68"/>
+    <w:lsdException w:name="Medium Grid 3 Accent 3" w:uiPriority="69"/>
+    <w:lsdException w:name="Dark List Accent 3" w:uiPriority="70"/>
+    <w:lsdException w:name="Colorful Shading Accent 3" w:uiPriority="71"/>
+    <w:lsdException w:name="Colorful List Accent 3" w:uiPriority="72"/>
+    <w:lsdException w:name="Colorful Grid Accent 3" w:uiPriority="73"/>
+    <w:lsdException w:name="Light Shading Accent 4" w:uiPriority="60"/>
+    <w:lsdException w:name="Light List Accent 4" w:uiPriority="61"/>
+    <w:lsdException w:name="Light Grid Accent 4" w:uiPriority="62"/>
+    <w:lsdException w:name="Medium Shading 1 Accent 4" w:uiPriority="63"/>
+    <w:lsdException w:name="Medium Shading 2 Accent 4" w:uiPriority="64"/>
+    <w:lsdException w:name="Medium List 1 Accent 4" w:uiPriority="65"/>
+    <w:lsdException w:name="Medium List 2 Accent 4" w:uiPriority="66"/>
+    <w:lsdException w:name="Medium Grid 1 Accent 4" w:uiPriority="67"/>
+    <w:lsdException w:name="Medium Grid 2 Accent 4" w:uiPriority="68"/>
+    <w:lsdException w:name="Medium Grid 3 Accent 4" w:uiPriority="69"/>
+    <w:lsdException w:name="Dark List Accent 4" w:uiPriority="70"/>
+    <w:lsdException w:name="Colorful Shading Accent 4" w:uiPriority="71"/>
+    <w:lsdException w:name="Colorful List Accent 4" w:uiPriority="72"/>
+    <w:lsdException w:name="Colorful Grid Accent 4" w:uiPriority="73"/>
+    <w:lsdException w:name="Light Shading Accent 5" w:uiPriority="60"/>
+    <w:lsdException w:name="Light List Accent 5" w:uiPriority="61"/>
+    <w:lsdException w:name="Light Grid Accent 5" w:uiPriority="62"/>
+    <w:lsdException w:name="Medium Shading 1 Accent 5" w:uiPriority="63"/>
+    <w:lsdException w:name="Medium Shading 2 Accent 5" w:uiPriority="64"/>
+    <w:lsdException w:name="Medium List 1 Accent 5" w:uiPriority="65"/>
+    <w:lsdException w:name="Medium List 2 Accent 5" w:uiPriority="66"/>
+    <w:lsdException w:name="Medium Grid 1 Accent 5" w:uiPriority="67"/>
+    <w:lsdException w:name="Medium Grid 2 Accent 5" w:uiPriority="68"/>
+    <w:lsdException w:name="Medium Grid 3 Accent 5" w:uiPriority="69"/>
+    <w:lsdException w:name="Dark List Accent 5" w:uiPriority="70"/>
+    <w:lsdException w:name="Colorful Shading Accent 5" w:uiPriority="71"/>
+    <w:lsdException w:name="Colorful List Accent 5" w:uiPriority="72"/>
+    <w:lsdException w:name="Colorful Grid Accent 5" w:uiPriority="73"/>
+    <w:lsdException w:name="Light Shading Accent 6" w:uiPriority="60"/>
+    <w:lsdException w:name="Light List Accent 6" w:uiPriority="61"/>
+    <w:lsdException w:name="Light Grid Accent 6" w:uiPriority="62"/>
+    <w:lsdException w:name="Medium Shading 1 Accent 6" w:uiPriority="63"/>
+    <w:lsdException w:name="Medium Shading 2 Accent 6" w:uiPriority="64"/>
+    <w:lsdException w:name="Medium List 1 Accent 6" w:uiPriority="65"/>
+    <w:lsdException w:name="Medium List 2 Accent 6" w:uiPriority="66"/>
+    <w:lsdException w:name="Medium Grid 1 Accent 6" w:uiPriority="67"/>
+    <w:lsdException w:name="Medium Grid 2 Accent 6" w:uiPriority="68"/>
+    <w:lsdException w:name="Medium Grid 3 Accent 6" w:uiPriority="69"/>
+    <w:lsdException w:name="Dark List Accent 6" w:uiPriority="70"/>
+    <w:lsdException w:name="Colorful Shading Accent 6" w:uiPriority="71"/>
+    <w:lsdException w:name="Colorful List Accent 6" w:uiPriority="72"/>
+    <w:lsdException w:name="Colorful Grid Accent 6" w:uiPriority="73"/>
+    <w:lsdException w:name="Subtle Emphasis" w:uiPriority="19" w:qFormat="1"/>
+    <w:lsdException w:name="Intense Emphasis" w:uiPriority="21" w:qFormat="1"/>
+    <w:lsdException w:name="Subtle Reference" w:uiPriority="31" w:qFormat="1"/>
+    <w:lsdException w:name="Intense Reference" w:uiPriority="32" w:qFormat="1"/>
+    <w:lsdException w:name="Book Title" w:uiPriority="33" w:qFormat="1"/>
+    <w:lsdException w:name="Bibliography" w:semiHidden="1" w:uiPriority="37" w:unhideWhenUsed="1"/>
+    <w:lsdException w:name="TOC Heading" w:semiHidden="1" w:uiPriority="39" w:unhideWhenUsed="1" w:qFormat="1"/>
+    <w:lsdException w:name="Plain Table 1" w:uiPriority="41"/>
+    <w:lsdException w:name="Plain Table 2" w:uiPriority="42"/>
+    <w:lsdException w:name="Plain Table 3" w:uiPriority="43"/>
+    <w:lsdException w:name="Plain Table 4" w:uiPriority="44"/>
+    <w:lsdException w:name="Plain Table 5" w:uiPriority="45"/>
+    <w:lsdException w:name="Grid Table Light" w:uiPriority="40"/>
+    <w:lsdException w:name="Grid Table 1 Light" w:uiPriority="46"/>
+    <w:lsdException w:name="Grid Table 2" w:uiPriority="47"/>
+    <w:lsdException w:name="Grid Table 3" w:uiPriority="48"/>
+    <w:lsdException w:name="Grid Table 4" w:uiPriority="49"/>
+    <w:lsdException w:name="Grid Table 5 Dark" w:uiPriority="50"/>
+    <w:lsdException w:name="Grid Table 6 Colorful" w:uiPriority="51"/>
+    <w:lsdException w:name="Grid Table 7 Colorful" w:uiPriority="52"/>
+    <w:lsdException w:name="Grid Table 1 Light Accent 1" w:uiPriority="46"/>
+    <w:lsdException w:name="Grid Table 2 Accent 1" w:uiPriority="47"/>
+    <w:lsdException w:name="Grid Table 3 Accent 1" w:uiPriority="48"/>
+    <w:lsdException w:name="Grid Table 4 Accent 1" w:uiPriority="49"/>
+    <w:lsdException w:name="Grid Table 5 Dark Accent 1" w:uiPriority="50"/>
+    <w:lsdException w:name="Grid Table 6 Colorful Accent 1" w:uiPriority="51"/>
+    <w:lsdException w:name="Grid Table 7 Colorful Accent 1" w:uiPriority="52"/>
+    <w:lsdException w:name="Grid Table 1 Light Accent 2" w:uiPriority="46"/>
+    <w:lsdException w:name="Grid Table 2 Accent 2" w:uiPriority="47"/>
+    <w:lsdException w:name="Grid Table 3 Accent 2" w:uiPriority="48"/>
+    <w:lsdException w:name="Grid Table 4 Accent 2" w:uiPriority="49"/>
+    <w:lsdException w:name="Grid Table 5 Dark Accent 2" w:uiPriority="50"/>
+    <w:lsdException w:name="Grid Table 6 Colorful Accent 2" w:uiPriority="51"/>
+    <w:lsdException w:name="Grid Table 7 Colorful Accent 2" w:uiPriority="52"/>
+    <w:lsdException w:name="Grid Table 1 Light Accent 3" w:uiPriority="46"/>
+    <w:lsdException w:name="Grid Table 2 Accent 3" w:uiPriority="47"/>
+    <w:lsdException w:name="Grid Table 3 Accent 3" w:uiPriority="48"/>
+    <w:lsdException w:name="Grid Table 4 Accent 3" w:uiPriority="49"/>
+    <w:lsdException w:name="Grid Table 5 Dark Accent 3" w:uiPriority="50"/>
+    <w:lsdException w:name="Grid Table 6 Colorful Accent 3" w:uiPriority="51"/>
+    <w:lsdException w:name="Grid Table 7 Colorful Accent 3" w:uiPriority="52"/>
+    <w:lsdException w:name="Grid Table 1 Light Accent 4" w:uiPriority="46"/>
+    <w:lsdException w:name="Grid Table 2 Accent 4" w:uiPriority="47"/>
+    <w:lsdException w:name="Grid Table 3 Accent 4" w:uiPriority="48"/>
+    <w:lsdException w:name="Grid Table 4 Accent 4" w:uiPriority="49"/>
+    <w:lsdException w:name="Grid Table 5 Dark Accent 4" w:uiPriority="50"/>
+    <w:lsdException w:name="Grid Table 6 Colorful Accent 4" w:uiPriority="51"/>
+    <w:lsdException w:name="Grid Table 7 Colorful Accent 4" w:uiPriority="52"/>
+    <w:lsdException w:name="Grid Table 1 Light Accent 5" w:uiPriority="46"/>
+    <w:lsdException w:name="Grid Table 2 Accent 5" w:uiPriority="47"/>
+    <w:lsdException w:name="Grid Table 3 Accent 5" w:uiPriority="48"/>
+    <w:lsdException w:name="Grid Table 4 Accent 5" w:uiPriority="49"/>
+    <w:lsdException w:name="Grid Table 5 Dark Accent 5" w:uiPriority="50"/>
+    <w:lsdException w:name="Grid Table 6 Colorful Accent 5" w:uiPriority="51"/>
+    <w:lsdException w:name="Grid Table 7 Colorful Accent 5" w:uiPriority="52"/>
+    <w:lsdException w:name="Grid Table 1 Light Accent 6" w:uiPriority="46"/>
+    <w:lsdException w:name="Grid Table 2 Accent 6" w:uiPriority="47"/>
+    <w:lsdException w:name="Grid Table 3 Accent 6" w:uiPriority="48"/>
+    <w:lsdException w:name="Grid Table 4 Accent 6" w:uiPriority="49"/>
+    <w:lsdException w:name="Grid Table 5 Dark Accent 6" w:uiPriority="50"/>
+    <w:lsdException w:name="Grid Table 6 Colorful Accent 6" w:uiPriority="51"/>
+    <w:lsdException w:name="Grid Table 7 Colorful Accent 6" w:uiPriority="52"/>
+    <w:lsdException w:name="List Table 1 Light" w:uiPriority="46"/>
+    <w:lsdException w:name="List Table 2" w:uiPriority="47"/>
+    <w:lsdException w:name="List Table 3" w:uiPriority="48"/>
+    <w:lsdException w:name="List Table 4" w:uiPriority="49"/>
+    <w:lsdException w:name="List Table 5 Dark" w:uiPriority="50"/>
+    <w:lsdException w:name="List Table 6 Colorful" w:uiPriority="51"/>
+    <w:lsdException w:name="List Table 7 Colorful" w:uiPriority="52"/>
+    <w:lsdException w:name="List Table 1 Light Accent 1" w:uiPriority="46"/>
+    <w:lsdException w:name="List Table 2 Accent 1" w:uiPriority="47"/>
+    <w:lsdException w:name="List Table 3 Accent 1" w:uiPriority="48"/>
+    <w:lsdException w:name="List Table 4 Accent 1" w:uiPriority="49"/>
+    <w:lsdException w:name="List Table 5 Dark Accent 1" w:uiPriority="50"/>
+    <w:lsdException w:name="List Table 6 Colorful Accent 1" w:uiPriority="51"/>
+    <w:lsdException w:name="List Table 7 Colorful Accent 1" w:uiPriority="52"/>
+    <w:lsdException w:name="List Table 1 Light Accent 2" w:uiPriority="46"/>
+    <w:lsdException w:name="List Table 2 Accent 2" w:uiPriority="47"/>
+    <w:lsdException w:name="List Table 3 Accent 2" w:uiPriority="48"/>
+    <w:lsdException w:name="List Table 4 Accent 2" w:uiPriority="49"/>
+    <w:lsdException w:name="List Table 5 Dark Accent 2" w:uiPriority="50"/>
+    <w:lsdException w:name="List Table 6 Colorful Accent 2" w:uiPriority="51"/>
+    <w:lsdException w:name="List Table 7 Colorful Accent 2" w:uiPriority="52"/>
+    <w:lsdException w:name="List Table 1 Light Accent 3" w:uiPriority="46"/>
+    <w:lsdException w:name="List Table 2 Accent 3" w:uiPriority="47"/>
+    <w:lsdException w:name="List Table 3 Accent 3" w:uiPriority="48"/>
+    <w:lsdException w:name="List Table 4 Accent 3" w:uiPriority="49"/>
+    <w:lsdException w:name="List Table 5 Dark Accent 3" w:uiPriority="50"/>
+    <w:lsdException w:name="List Table 6 Colorful Accent 3" w:uiPriority="51"/>
+    <w:lsdException w:name="List Table 7 Colorful Accent 3" w:uiPriority="52"/>
+    <w:lsdException w:name="List Table 1 Light Accent 4" w:uiPriority="46"/>
+    <w:lsdException w:name="List Table 2 Accent 4" w:uiPriority="47"/>
+    <w:lsdException w:name="List Table 3 Accent 4" w:uiPriority="48"/>
+    <w:lsdException w:name="List Table 4 Accent 4" w:uiPriority="49"/>
+    <w:lsdException w:name="List Table 5 Dark Accent 4" w:uiPriority="50"/>
+    <w:lsdException w:name="List Table 6 Colorful Accent 4" w:uiPriority="51"/>
+    <w:lsdException w:name="List Table 7 Colorful Accent 4" w:uiPriority="52"/>
+    <w:lsdException w:name="List Table 1 Light Accent 5" w:uiPriority="46"/>
+    <w:lsdException w:name="List Table 2 Accent 5" w:uiPriority="47"/>
+    <w:lsdException w:name="List Table 3 Accent 5" w:uiPriority="48"/>
+    <w:lsdException w:name="List Table 4 Accent 5" w:uiPriority="49"/>
+    <w:lsdException w:name="List Table 5 Dark Accent 5" w:uiPriority="50"/>
+    <w:lsdException w:name="List Table 6 Colorful Accent 5" w:uiPriority="51"/>
+    <w:lsdException w:name="List Table 7 Colorful Accent 5" w:uiPriority="52"/>
+    <w:lsdException w:name="List Table 1 Light Accent 6" w:uiPriority="46"/>
+    <w:lsdException w:name="List Table 2 Accent 6" w:uiPriority="47"/>
+    <w:lsdException w:name="List Table 3 Accent 6" w:uiPriority="48"/>
+    <w:lsdException w:name="List Table 4 Accent 6" w:uiPriority="49"/>
+    <w:lsdException w:name="List Table 5 Dark Accent 6" w:uiPriority="50"/>
+    <w:lsdException w:name="List Table 6 Colorful Accent 6" w:uiPriority="51"/>
+    <w:lsdException w:name="List Table 7 Colorful Accent 6" w:uiPriority="52"/>
+    <w:lsdException w:name="Mention" w:semiHidden="1" w:unhideWhenUsed="1"/>
+    <w:lsdException w:name="Smart Hyperlink" w:semiHidden="1" w:unhideWhenUsed="1"/>
+    <w:lsdException w:name="Hashtag" w:semiHidden="1" w:unhideWhenUsed="1"/>
+    <w:lsdException w:name="Unresolved Mention" w:semiHidden="1" w:unhideWhenUsed="1"/>
+    <w:lsdException w:name="Smart Link" w:semiHidden="1" w:unhideWhenUsed="1"/>
+  </w:latentStyles>
+  <w:style w:type="paragraph" w:default="1" w:styleId="Normal">
+    <w:name w:val="Normal"/>
+    <w:qFormat/>
   </w:style>
   <w:style w:type="paragraph" w:styleId="Heading1">
     <w:name w:val="heading 1"/>
     <w:basedOn w:val="Normal"/>
     <w:next w:val="Normal"/>
+    <w:uiPriority w:val="9"/>
+    <w:qFormat/>
     <w:pPr>
-      <w:keepNext w:val="1"/>
-      <w:keepLines w:val="1"/>
-      <w:spacing w:after="120" w:before="400" w:lineRule="auto"/>
+      <w:keepNext/>
+      <w:keepLines/>
+      <w:spacing w:before="400" w:after="120"/>
+      <w:outlineLvl w:val="0"/>
     </w:pPr>
     <w:rPr>
       <w:sz w:val="40"/>
@@ -423,13 +1097,17 @@
     <w:name w:val="heading 2"/>
     <w:basedOn w:val="Normal"/>
     <w:next w:val="Normal"/>
+    <w:uiPriority w:val="9"/>
+    <w:semiHidden/>
+    <w:unhideWhenUsed/>
+    <w:qFormat/>
     <w:pPr>
-      <w:keepNext w:val="1"/>
-      <w:keepLines w:val="1"/>
-      <w:spacing w:after="120" w:before="360" w:lineRule="auto"/>
+      <w:keepNext/>
+      <w:keepLines/>
+      <w:spacing w:before="360" w:after="120"/>
+      <w:outlineLvl w:val="1"/>
     </w:pPr>
     <w:rPr>
-      <w:b w:val="0"/>
       <w:sz w:val="32"/>
       <w:szCs w:val="32"/>
     </w:rPr>
@@ -438,13 +1116,17 @@
     <w:name w:val="heading 3"/>
     <w:basedOn w:val="Normal"/>
     <w:next w:val="Normal"/>
+    <w:uiPriority w:val="9"/>
+    <w:semiHidden/>
+    <w:unhideWhenUsed/>
+    <w:qFormat/>
     <w:pPr>
-      <w:keepNext w:val="1"/>
-      <w:keepLines w:val="1"/>
-      <w:spacing w:after="80" w:before="320" w:lineRule="auto"/>
+      <w:keepNext/>
+      <w:keepLines/>
+      <w:spacing w:before="320" w:after="80"/>
+      <w:outlineLvl w:val="2"/>
     </w:pPr>
     <w:rPr>
-      <w:b w:val="0"/>
       <w:color w:val="434343"/>
       <w:sz w:val="28"/>
       <w:szCs w:val="28"/>
@@ -454,10 +1136,15 @@
     <w:name w:val="heading 4"/>
     <w:basedOn w:val="Normal"/>
     <w:next w:val="Normal"/>
+    <w:uiPriority w:val="9"/>
+    <w:semiHidden/>
+    <w:unhideWhenUsed/>
+    <w:qFormat/>
     <w:pPr>
-      <w:keepNext w:val="1"/>
-      <w:keepLines w:val="1"/>
-      <w:spacing w:after="80" w:before="280" w:lineRule="auto"/>
+      <w:keepNext/>
+      <w:keepLines/>
+      <w:spacing w:before="280" w:after="80"/>
+      <w:outlineLvl w:val="3"/>
     </w:pPr>
     <w:rPr>
       <w:color w:val="666666"/>
@@ -469,41 +1156,76 @@
     <w:name w:val="heading 5"/>
     <w:basedOn w:val="Normal"/>
     <w:next w:val="Normal"/>
+    <w:uiPriority w:val="9"/>
+    <w:semiHidden/>
+    <w:unhideWhenUsed/>
+    <w:qFormat/>
     <w:pPr>
-      <w:keepNext w:val="1"/>
-      <w:keepLines w:val="1"/>
-      <w:spacing w:after="80" w:before="240" w:lineRule="auto"/>
+      <w:keepNext/>
+      <w:keepLines/>
+      <w:spacing w:before="240" w:after="80"/>
+      <w:outlineLvl w:val="4"/>
     </w:pPr>
     <w:rPr>
       <w:color w:val="666666"/>
-      <w:sz w:val="22"/>
-      <w:szCs w:val="22"/>
     </w:rPr>
   </w:style>
   <w:style w:type="paragraph" w:styleId="Heading6">
     <w:name w:val="heading 6"/>
     <w:basedOn w:val="Normal"/>
     <w:next w:val="Normal"/>
+    <w:uiPriority w:val="9"/>
+    <w:semiHidden/>
+    <w:unhideWhenUsed/>
+    <w:qFormat/>
     <w:pPr>
-      <w:keepNext w:val="1"/>
-      <w:keepLines w:val="1"/>
-      <w:spacing w:after="80" w:before="240" w:lineRule="auto"/>
+      <w:keepNext/>
+      <w:keepLines/>
+      <w:spacing w:before="240" w:after="80"/>
+      <w:outlineLvl w:val="5"/>
     </w:pPr>
     <w:rPr>
-      <w:i w:val="1"/>
+      <w:i/>
       <w:color w:val="666666"/>
-      <w:sz w:val="22"/>
-      <w:szCs w:val="22"/>
     </w:rPr>
+  </w:style>
+  <w:style w:type="character" w:default="1" w:styleId="DefaultParagraphFont">
+    <w:name w:val="Default Paragraph Font"/>
+    <w:uiPriority w:val="1"/>
+    <w:semiHidden/>
+    <w:unhideWhenUsed/>
+  </w:style>
+  <w:style w:type="table" w:default="1" w:styleId="TableNormal">
+    <w:name w:val="Normal Table"/>
+    <w:uiPriority w:val="99"/>
+    <w:semiHidden/>
+    <w:unhideWhenUsed/>
+    <w:tblPr>
+      <w:tblInd w:w="0" w:type="dxa"/>
+      <w:tblCellMar>
+        <w:top w:w="0" w:type="dxa"/>
+        <w:left w:w="108" w:type="dxa"/>
+        <w:bottom w:w="0" w:type="dxa"/>
+        <w:right w:w="108" w:type="dxa"/>
+      </w:tblCellMar>
+    </w:tblPr>
+  </w:style>
+  <w:style w:type="numbering" w:default="1" w:styleId="NoList">
+    <w:name w:val="No List"/>
+    <w:uiPriority w:val="99"/>
+    <w:semiHidden/>
+    <w:unhideWhenUsed/>
   </w:style>
   <w:style w:type="paragraph" w:styleId="Title">
     <w:name w:val="Title"/>
     <w:basedOn w:val="Normal"/>
     <w:next w:val="Normal"/>
+    <w:uiPriority w:val="10"/>
+    <w:qFormat/>
     <w:pPr>
-      <w:keepNext w:val="1"/>
-      <w:keepLines w:val="1"/>
-      <w:spacing w:after="60" w:before="0" w:lineRule="auto"/>
+      <w:keepNext/>
+      <w:keepLines/>
+      <w:spacing w:after="60"/>
     </w:pPr>
     <w:rPr>
       <w:sz w:val="52"/>
@@ -514,14 +1236,14 @@
     <w:name w:val="Subtitle"/>
     <w:basedOn w:val="Normal"/>
     <w:next w:val="Normal"/>
+    <w:uiPriority w:val="11"/>
+    <w:qFormat/>
     <w:pPr>
-      <w:keepNext w:val="1"/>
-      <w:keepLines w:val="1"/>
-      <w:spacing w:after="320" w:before="0" w:lineRule="auto"/>
+      <w:keepNext/>
+      <w:keepLines/>
+      <w:spacing w:after="320"/>
     </w:pPr>
     <w:rPr>
-      <w:rFonts w:ascii="Arial" w:cs="Arial" w:eastAsia="Arial" w:hAnsi="Arial"/>
-      <w:i w:val="0"/>
       <w:color w:val="666666"/>
       <w:sz w:val="30"/>
       <w:szCs w:val="30"/>

</xml_diff>